<commit_message>
Bazy -> report pdf
</commit_message>
<xml_diff>
--- a/Bazy danych/Zad2/Sprawko_Zad2.docx
+++ b/Bazy danych/Zad2/Sprawko_Zad2.docx
@@ -870,23 +870,7 @@
           <w:color w:val="FFFFFF" w:themeColor="background1"/>
           <w:lang w:val="en-US"/>
         </w:rPr>
-        <w:t xml:space="preserve">CREATE OR ALTER FUNCTION </w:t>
-      </w:r>
-      <w:proofErr w:type="spellStart"/>
-      <w:r>
-        <w:rPr>
-          <w:color w:val="FFFFFF" w:themeColor="background1"/>
-          <w:lang w:val="en-US"/>
-        </w:rPr>
-        <w:t>func</w:t>
-      </w:r>
-      <w:proofErr w:type="spellEnd"/>
-      <w:r>
-        <w:rPr>
-          <w:color w:val="FFFFFF" w:themeColor="background1"/>
-          <w:lang w:val="en-US"/>
-        </w:rPr>
-        <w:t xml:space="preserve"> (@input1 NVARCHAR(100), @input2 NVARCHAR(100), @input3 NVARCHAR(100))</w:t>
+        <w:t>CREATE OR ALTER FUNCTION func (@input1 NVARCHAR(100), @input2 NVARCHAR(100), @input3 NVARCHAR(100))</w:t>
       </w:r>
     </w:p>
     <w:p>
@@ -4582,16 +4566,8 @@
           <w:lang w:val="en-US"/>
         </w:rPr>
         <w:tab/>
-      </w:r>
-      <w:proofErr w:type="gramStart"/>
-      <w:r>
-        <w:rPr>
-          <w:color w:val="BCBEC4"/>
-          <w:lang w:val="en-US"/>
-        </w:rPr>
         <w:t>WHERE</w:t>
       </w:r>
-      <w:proofErr w:type="gramEnd"/>
     </w:p>
     <w:p>
       <w:pPr>
@@ -7285,32 +7261,1488 @@
           <w:color w:val="BCBEC4"/>
           <w:lang w:val="en-US"/>
         </w:rPr>
-        <w:t>WITH RECURSIVE hierarchy AS (</w:t>
-      </w:r>
-    </w:p>
-    <w:p>
-      <w:pPr>
-        <w:pStyle w:val="HTML-wstpniesformatowany"/>
-        <w:shd w:val="clear" w:color="auto" w:fill="1E1F22"/>
-        <w:rPr>
-          <w:color w:val="BCBEC4"/>
-          <w:lang w:val="en-US"/>
-        </w:rPr>
-      </w:pPr>
-      <w:r>
-        <w:rPr>
-          <w:color w:val="BCBEC4"/>
-          <w:lang w:val="en-US"/>
-        </w:rPr>
-        <w:t xml:space="preserve">    SELECT 0 AS </w:t>
-      </w:r>
-      <w:proofErr w:type="spellStart"/>
-      <w:r>
-        <w:rPr>
-          <w:color w:val="BCBEC4"/>
-          <w:lang w:val="en-US"/>
-        </w:rPr>
-        <w:t>employee_level</w:t>
+        <w:t xml:space="preserve">CREATE OR REPLACE PROCEDURE </w:t>
+      </w:r>
+      <w:proofErr w:type="spellStart"/>
+      <w:r>
+        <w:rPr>
+          <w:color w:val="BCBEC4"/>
+          <w:lang w:val="en-US"/>
+        </w:rPr>
+        <w:t>change_job_title_procedure</w:t>
+      </w:r>
+      <w:proofErr w:type="spellEnd"/>
+      <w:r>
+        <w:rPr>
+          <w:color w:val="BCBEC4"/>
+          <w:lang w:val="en-US"/>
+        </w:rPr>
+        <w:t>(</w:t>
+      </w:r>
+    </w:p>
+    <w:p>
+      <w:pPr>
+        <w:pStyle w:val="HTML-wstpniesformatowany"/>
+        <w:shd w:val="clear" w:color="auto" w:fill="1E1F22"/>
+        <w:rPr>
+          <w:color w:val="BCBEC4"/>
+          <w:lang w:val="en-US"/>
+        </w:rPr>
+      </w:pPr>
+      <w:r>
+        <w:rPr>
+          <w:color w:val="BCBEC4"/>
+          <w:lang w:val="en-US"/>
+        </w:rPr>
+        <w:t xml:space="preserve">    IN </w:t>
+      </w:r>
+      <w:proofErr w:type="spellStart"/>
+      <w:r>
+        <w:rPr>
+          <w:color w:val="BCBEC4"/>
+          <w:lang w:val="en-US"/>
+        </w:rPr>
+        <w:t>current_job_title</w:t>
+      </w:r>
+      <w:proofErr w:type="spellEnd"/>
+      <w:r>
+        <w:rPr>
+          <w:color w:val="BCBEC4"/>
+          <w:lang w:val="en-US"/>
+        </w:rPr>
+        <w:t xml:space="preserve"> VARCHAR(100),</w:t>
+      </w:r>
+    </w:p>
+    <w:p>
+      <w:pPr>
+        <w:pStyle w:val="HTML-wstpniesformatowany"/>
+        <w:shd w:val="clear" w:color="auto" w:fill="1E1F22"/>
+        <w:rPr>
+          <w:color w:val="BCBEC4"/>
+          <w:lang w:val="en-US"/>
+        </w:rPr>
+      </w:pPr>
+      <w:r>
+        <w:rPr>
+          <w:color w:val="BCBEC4"/>
+          <w:lang w:val="en-US"/>
+        </w:rPr>
+        <w:t xml:space="preserve">    IN </w:t>
+      </w:r>
+      <w:proofErr w:type="spellStart"/>
+      <w:r>
+        <w:rPr>
+          <w:color w:val="BCBEC4"/>
+          <w:lang w:val="en-US"/>
+        </w:rPr>
+        <w:t>new_job_title</w:t>
+      </w:r>
+      <w:proofErr w:type="spellEnd"/>
+      <w:r>
+        <w:rPr>
+          <w:color w:val="BCBEC4"/>
+          <w:lang w:val="en-US"/>
+        </w:rPr>
+        <w:t xml:space="preserve"> VARCHAR(100),</w:t>
+      </w:r>
+    </w:p>
+    <w:p>
+      <w:pPr>
+        <w:pStyle w:val="HTML-wstpniesformatowany"/>
+        <w:shd w:val="clear" w:color="auto" w:fill="1E1F22"/>
+        <w:rPr>
+          <w:color w:val="BCBEC4"/>
+          <w:lang w:val="en-US"/>
+        </w:rPr>
+      </w:pPr>
+      <w:r>
+        <w:rPr>
+          <w:color w:val="BCBEC4"/>
+          <w:lang w:val="en-US"/>
+        </w:rPr>
+        <w:t xml:space="preserve">    IN </w:t>
+      </w:r>
+      <w:proofErr w:type="spellStart"/>
+      <w:r>
+        <w:rPr>
+          <w:color w:val="BCBEC4"/>
+          <w:lang w:val="en-US"/>
+        </w:rPr>
+        <w:t>country_name_param</w:t>
+      </w:r>
+      <w:proofErr w:type="spellEnd"/>
+      <w:r>
+        <w:rPr>
+          <w:color w:val="BCBEC4"/>
+          <w:lang w:val="en-US"/>
+        </w:rPr>
+        <w:t xml:space="preserve"> VARCHAR(100),</w:t>
+      </w:r>
+    </w:p>
+    <w:p>
+      <w:pPr>
+        <w:pStyle w:val="HTML-wstpniesformatowany"/>
+        <w:shd w:val="clear" w:color="auto" w:fill="1E1F22"/>
+        <w:rPr>
+          <w:color w:val="BCBEC4"/>
+          <w:lang w:val="en-US"/>
+        </w:rPr>
+      </w:pPr>
+      <w:r>
+        <w:rPr>
+          <w:color w:val="BCBEC4"/>
+          <w:lang w:val="en-US"/>
+        </w:rPr>
+        <w:t xml:space="preserve">    OUT </w:t>
+      </w:r>
+      <w:proofErr w:type="spellStart"/>
+      <w:r>
+        <w:rPr>
+          <w:color w:val="BCBEC4"/>
+          <w:lang w:val="en-US"/>
+        </w:rPr>
+        <w:t>employee_count</w:t>
+      </w:r>
+      <w:proofErr w:type="spellEnd"/>
+      <w:r>
+        <w:rPr>
+          <w:color w:val="BCBEC4"/>
+          <w:lang w:val="en-US"/>
+        </w:rPr>
+        <w:t xml:space="preserve"> INTEGER</w:t>
+      </w:r>
+    </w:p>
+    <w:p>
+      <w:pPr>
+        <w:pStyle w:val="HTML-wstpniesformatowany"/>
+        <w:shd w:val="clear" w:color="auto" w:fill="1E1F22"/>
+        <w:rPr>
+          <w:color w:val="BCBEC4"/>
+          <w:lang w:val="en-US"/>
+        </w:rPr>
+      </w:pPr>
+      <w:r>
+        <w:rPr>
+          <w:color w:val="BCBEC4"/>
+          <w:lang w:val="en-US"/>
+        </w:rPr>
+        <w:t>)</w:t>
+      </w:r>
+    </w:p>
+    <w:p>
+      <w:pPr>
+        <w:pStyle w:val="HTML-wstpniesformatowany"/>
+        <w:shd w:val="clear" w:color="auto" w:fill="1E1F22"/>
+        <w:rPr>
+          <w:color w:val="BCBEC4"/>
+          <w:lang w:val="en-US"/>
+        </w:rPr>
+      </w:pPr>
+      <w:r>
+        <w:rPr>
+          <w:color w:val="BCBEC4"/>
+          <w:lang w:val="en-US"/>
+        </w:rPr>
+        <w:t xml:space="preserve">LANGUAGE </w:t>
+      </w:r>
+      <w:proofErr w:type="spellStart"/>
+      <w:r>
+        <w:rPr>
+          <w:color w:val="BCBEC4"/>
+          <w:lang w:val="en-US"/>
+        </w:rPr>
+        <w:t>plpgsql</w:t>
+      </w:r>
+      <w:proofErr w:type="spellEnd"/>
+    </w:p>
+    <w:p>
+      <w:pPr>
+        <w:pStyle w:val="HTML-wstpniesformatowany"/>
+        <w:shd w:val="clear" w:color="auto" w:fill="1E1F22"/>
+        <w:rPr>
+          <w:color w:val="BCBEC4"/>
+          <w:lang w:val="en-US"/>
+        </w:rPr>
+      </w:pPr>
+      <w:r>
+        <w:rPr>
+          <w:color w:val="BCBEC4"/>
+          <w:lang w:val="en-US"/>
+        </w:rPr>
+        <w:t>AS $$</w:t>
+      </w:r>
+    </w:p>
+    <w:p>
+      <w:pPr>
+        <w:pStyle w:val="HTML-wstpniesformatowany"/>
+        <w:shd w:val="clear" w:color="auto" w:fill="1E1F22"/>
+        <w:rPr>
+          <w:color w:val="BCBEC4"/>
+          <w:lang w:val="en-US"/>
+        </w:rPr>
+      </w:pPr>
+      <w:r>
+        <w:rPr>
+          <w:color w:val="BCBEC4"/>
+          <w:lang w:val="en-US"/>
+        </w:rPr>
+        <w:t>DECLARE</w:t>
+      </w:r>
+    </w:p>
+    <w:p>
+      <w:pPr>
+        <w:pStyle w:val="HTML-wstpniesformatowany"/>
+        <w:shd w:val="clear" w:color="auto" w:fill="1E1F22"/>
+        <w:rPr>
+          <w:color w:val="BCBEC4"/>
+          <w:lang w:val="en-US"/>
+        </w:rPr>
+      </w:pPr>
+      <w:r>
+        <w:rPr>
+          <w:color w:val="BCBEC4"/>
+          <w:lang w:val="en-US"/>
+        </w:rPr>
+        <w:lastRenderedPageBreak/>
+        <w:t xml:space="preserve">    </w:t>
+      </w:r>
+      <w:proofErr w:type="spellStart"/>
+      <w:r>
+        <w:rPr>
+          <w:color w:val="BCBEC4"/>
+          <w:lang w:val="en-US"/>
+        </w:rPr>
+        <w:t>department_name_var</w:t>
+      </w:r>
+      <w:proofErr w:type="spellEnd"/>
+      <w:r>
+        <w:rPr>
+          <w:color w:val="BCBEC4"/>
+          <w:lang w:val="en-US"/>
+        </w:rPr>
+        <w:t xml:space="preserve"> VARCHAR(100);</w:t>
+      </w:r>
+    </w:p>
+    <w:p>
+      <w:pPr>
+        <w:pStyle w:val="HTML-wstpniesformatowany"/>
+        <w:shd w:val="clear" w:color="auto" w:fill="1E1F22"/>
+        <w:rPr>
+          <w:color w:val="BCBEC4"/>
+          <w:lang w:val="en-US"/>
+        </w:rPr>
+      </w:pPr>
+      <w:r>
+        <w:rPr>
+          <w:color w:val="BCBEC4"/>
+          <w:lang w:val="en-US"/>
+        </w:rPr>
+        <w:tab/>
+      </w:r>
+      <w:proofErr w:type="spellStart"/>
+      <w:r>
+        <w:rPr>
+          <w:color w:val="BCBEC4"/>
+          <w:lang w:val="en-US"/>
+        </w:rPr>
+        <w:t>employee_id</w:t>
+      </w:r>
+      <w:proofErr w:type="spellEnd"/>
+      <w:r>
+        <w:rPr>
+          <w:color w:val="BCBEC4"/>
+          <w:lang w:val="en-US"/>
+        </w:rPr>
+        <w:t xml:space="preserve"> NUMERIC(6, 0);</w:t>
+      </w:r>
+    </w:p>
+    <w:p>
+      <w:pPr>
+        <w:pStyle w:val="HTML-wstpniesformatowany"/>
+        <w:shd w:val="clear" w:color="auto" w:fill="1E1F22"/>
+        <w:rPr>
+          <w:color w:val="BCBEC4"/>
+          <w:lang w:val="en-US"/>
+        </w:rPr>
+      </w:pPr>
+      <w:r>
+        <w:rPr>
+          <w:color w:val="BCBEC4"/>
+          <w:lang w:val="en-US"/>
+        </w:rPr>
+        <w:t xml:space="preserve">    </w:t>
+      </w:r>
+      <w:proofErr w:type="spellStart"/>
+      <w:r>
+        <w:rPr>
+          <w:color w:val="BCBEC4"/>
+          <w:lang w:val="en-US"/>
+        </w:rPr>
+        <w:t>first_name</w:t>
+      </w:r>
+      <w:proofErr w:type="spellEnd"/>
+      <w:r>
+        <w:rPr>
+          <w:color w:val="BCBEC4"/>
+          <w:lang w:val="en-US"/>
+        </w:rPr>
+        <w:t xml:space="preserve"> VARCHAR(100);</w:t>
+      </w:r>
+    </w:p>
+    <w:p>
+      <w:pPr>
+        <w:pStyle w:val="HTML-wstpniesformatowany"/>
+        <w:shd w:val="clear" w:color="auto" w:fill="1E1F22"/>
+        <w:rPr>
+          <w:color w:val="BCBEC4"/>
+          <w:lang w:val="en-US"/>
+        </w:rPr>
+      </w:pPr>
+      <w:r>
+        <w:rPr>
+          <w:color w:val="BCBEC4"/>
+          <w:lang w:val="en-US"/>
+        </w:rPr>
+        <w:t xml:space="preserve">    </w:t>
+      </w:r>
+      <w:proofErr w:type="spellStart"/>
+      <w:r>
+        <w:rPr>
+          <w:color w:val="BCBEC4"/>
+          <w:lang w:val="en-US"/>
+        </w:rPr>
+        <w:t>last_name</w:t>
+      </w:r>
+      <w:proofErr w:type="spellEnd"/>
+      <w:r>
+        <w:rPr>
+          <w:color w:val="BCBEC4"/>
+          <w:lang w:val="en-US"/>
+        </w:rPr>
+        <w:t xml:space="preserve"> VARCHAR(100);</w:t>
+      </w:r>
+    </w:p>
+    <w:p>
+      <w:pPr>
+        <w:pStyle w:val="HTML-wstpniesformatowany"/>
+        <w:shd w:val="clear" w:color="auto" w:fill="1E1F22"/>
+        <w:rPr>
+          <w:color w:val="BCBEC4"/>
+          <w:lang w:val="en-US"/>
+        </w:rPr>
+      </w:pPr>
+      <w:r>
+        <w:rPr>
+          <w:color w:val="BCBEC4"/>
+          <w:lang w:val="en-US"/>
+        </w:rPr>
+        <w:tab/>
+      </w:r>
+      <w:proofErr w:type="spellStart"/>
+      <w:r>
+        <w:rPr>
+          <w:color w:val="BCBEC4"/>
+          <w:lang w:val="en-US"/>
+        </w:rPr>
+        <w:t>department_id_var</w:t>
+      </w:r>
+      <w:proofErr w:type="spellEnd"/>
+      <w:r>
+        <w:rPr>
+          <w:color w:val="BCBEC4"/>
+          <w:lang w:val="en-US"/>
+        </w:rPr>
+        <w:t xml:space="preserve"> VARCHAR(100);</w:t>
+      </w:r>
+    </w:p>
+    <w:p>
+      <w:pPr>
+        <w:pStyle w:val="HTML-wstpniesformatowany"/>
+        <w:shd w:val="clear" w:color="auto" w:fill="1E1F22"/>
+        <w:rPr>
+          <w:color w:val="BCBEC4"/>
+          <w:lang w:val="en-US"/>
+        </w:rPr>
+      </w:pPr>
+      <w:r>
+        <w:rPr>
+          <w:color w:val="BCBEC4"/>
+          <w:lang w:val="en-US"/>
+        </w:rPr>
+        <w:tab/>
+      </w:r>
+      <w:proofErr w:type="spellStart"/>
+      <w:r>
+        <w:rPr>
+          <w:color w:val="BCBEC4"/>
+          <w:lang w:val="en-US"/>
+        </w:rPr>
+        <w:t>dupa</w:t>
+      </w:r>
+      <w:proofErr w:type="spellEnd"/>
+      <w:r>
+        <w:rPr>
+          <w:color w:val="BCBEC4"/>
+          <w:lang w:val="en-US"/>
+        </w:rPr>
+        <w:t xml:space="preserve"> NUMERIC(6, 0);</w:t>
+      </w:r>
+    </w:p>
+    <w:p>
+      <w:pPr>
+        <w:pStyle w:val="HTML-wstpniesformatowany"/>
+        <w:shd w:val="clear" w:color="auto" w:fill="1E1F22"/>
+        <w:rPr>
+          <w:color w:val="BCBEC4"/>
+          <w:lang w:val="en-US"/>
+        </w:rPr>
+      </w:pPr>
+      <w:r>
+        <w:rPr>
+          <w:color w:val="BCBEC4"/>
+          <w:lang w:val="en-US"/>
+        </w:rPr>
+        <w:t>BEGIN</w:t>
+      </w:r>
+    </w:p>
+    <w:p>
+      <w:pPr>
+        <w:pStyle w:val="HTML-wstpniesformatowany"/>
+        <w:shd w:val="clear" w:color="auto" w:fill="1E1F22"/>
+        <w:rPr>
+          <w:color w:val="BCBEC4"/>
+          <w:lang w:val="en-US"/>
+        </w:rPr>
+      </w:pPr>
+      <w:r>
+        <w:rPr>
+          <w:color w:val="BCBEC4"/>
+          <w:lang w:val="en-US"/>
+        </w:rPr>
+        <w:t xml:space="preserve">    IF NOT EXISTS (</w:t>
+      </w:r>
+    </w:p>
+    <w:p>
+      <w:pPr>
+        <w:pStyle w:val="HTML-wstpniesformatowany"/>
+        <w:shd w:val="clear" w:color="auto" w:fill="1E1F22"/>
+        <w:rPr>
+          <w:color w:val="BCBEC4"/>
+          <w:lang w:val="en-US"/>
+        </w:rPr>
+      </w:pPr>
+      <w:r>
+        <w:rPr>
+          <w:color w:val="BCBEC4"/>
+          <w:lang w:val="en-US"/>
+        </w:rPr>
+        <w:t xml:space="preserve">        SELECT 1 FROM countries c WHERE </w:t>
+      </w:r>
+      <w:proofErr w:type="spellStart"/>
+      <w:r>
+        <w:rPr>
+          <w:color w:val="BCBEC4"/>
+          <w:lang w:val="en-US"/>
+        </w:rPr>
+        <w:t>c.country_name</w:t>
+      </w:r>
+      <w:proofErr w:type="spellEnd"/>
+      <w:r>
+        <w:rPr>
+          <w:color w:val="BCBEC4"/>
+          <w:lang w:val="en-US"/>
+        </w:rPr>
+        <w:t xml:space="preserve"> = </w:t>
+      </w:r>
+      <w:proofErr w:type="spellStart"/>
+      <w:r>
+        <w:rPr>
+          <w:color w:val="BCBEC4"/>
+          <w:lang w:val="en-US"/>
+        </w:rPr>
+        <w:t>country_name_param</w:t>
+      </w:r>
+      <w:proofErr w:type="spellEnd"/>
+    </w:p>
+    <w:p>
+      <w:pPr>
+        <w:pStyle w:val="HTML-wstpniesformatowany"/>
+        <w:shd w:val="clear" w:color="auto" w:fill="1E1F22"/>
+        <w:rPr>
+          <w:color w:val="BCBEC4"/>
+          <w:lang w:val="en-US"/>
+        </w:rPr>
+      </w:pPr>
+      <w:r>
+        <w:rPr>
+          <w:color w:val="BCBEC4"/>
+          <w:lang w:val="en-US"/>
+        </w:rPr>
+        <w:t xml:space="preserve">    ) THEN</w:t>
+      </w:r>
+    </w:p>
+    <w:p>
+      <w:pPr>
+        <w:pStyle w:val="HTML-wstpniesformatowany"/>
+        <w:shd w:val="clear" w:color="auto" w:fill="1E1F22"/>
+        <w:rPr>
+          <w:color w:val="BCBEC4"/>
+          <w:lang w:val="en-US"/>
+        </w:rPr>
+      </w:pPr>
+      <w:r>
+        <w:rPr>
+          <w:color w:val="BCBEC4"/>
+          <w:lang w:val="en-US"/>
+        </w:rPr>
+        <w:t xml:space="preserve">        RAISE EXCEPTION 'Brak </w:t>
+      </w:r>
+      <w:proofErr w:type="spellStart"/>
+      <w:r>
+        <w:rPr>
+          <w:color w:val="BCBEC4"/>
+          <w:lang w:val="en-US"/>
+        </w:rPr>
+        <w:t>kraju</w:t>
+      </w:r>
+      <w:proofErr w:type="spellEnd"/>
+      <w:r>
+        <w:rPr>
+          <w:color w:val="BCBEC4"/>
+          <w:lang w:val="en-US"/>
+        </w:rPr>
+        <w:t xml:space="preserve"> %!', </w:t>
+      </w:r>
+      <w:proofErr w:type="spellStart"/>
+      <w:r>
+        <w:rPr>
+          <w:color w:val="BCBEC4"/>
+          <w:lang w:val="en-US"/>
+        </w:rPr>
+        <w:t>country_name_param</w:t>
+      </w:r>
+      <w:proofErr w:type="spellEnd"/>
+      <w:r>
+        <w:rPr>
+          <w:color w:val="BCBEC4"/>
+          <w:lang w:val="en-US"/>
+        </w:rPr>
+        <w:t>;</w:t>
+      </w:r>
+    </w:p>
+    <w:p>
+      <w:pPr>
+        <w:pStyle w:val="HTML-wstpniesformatowany"/>
+        <w:shd w:val="clear" w:color="auto" w:fill="1E1F22"/>
+        <w:rPr>
+          <w:color w:val="BCBEC4"/>
+          <w:lang w:val="en-US"/>
+        </w:rPr>
+      </w:pPr>
+      <w:r>
+        <w:rPr>
+          <w:color w:val="BCBEC4"/>
+          <w:lang w:val="en-US"/>
+        </w:rPr>
+        <w:t xml:space="preserve">    END IF;</w:t>
+      </w:r>
+    </w:p>
+    <w:p>
+      <w:pPr>
+        <w:pStyle w:val="HTML-wstpniesformatowany"/>
+        <w:shd w:val="clear" w:color="auto" w:fill="1E1F22"/>
+        <w:rPr>
+          <w:color w:val="BCBEC4"/>
+          <w:lang w:val="en-US"/>
+        </w:rPr>
+      </w:pPr>
+    </w:p>
+    <w:p>
+      <w:pPr>
+        <w:pStyle w:val="HTML-wstpniesformatowany"/>
+        <w:shd w:val="clear" w:color="auto" w:fill="1E1F22"/>
+        <w:rPr>
+          <w:color w:val="BCBEC4"/>
+          <w:lang w:val="en-US"/>
+        </w:rPr>
+      </w:pPr>
+      <w:r>
+        <w:rPr>
+          <w:color w:val="BCBEC4"/>
+          <w:lang w:val="en-US"/>
+        </w:rPr>
+        <w:t xml:space="preserve">    IF NOT EXISTS (</w:t>
+      </w:r>
+    </w:p>
+    <w:p>
+      <w:pPr>
+        <w:pStyle w:val="HTML-wstpniesformatowany"/>
+        <w:shd w:val="clear" w:color="auto" w:fill="1E1F22"/>
+        <w:rPr>
+          <w:color w:val="BCBEC4"/>
+          <w:lang w:val="en-US"/>
+        </w:rPr>
+      </w:pPr>
+      <w:r>
+        <w:rPr>
+          <w:color w:val="BCBEC4"/>
+          <w:lang w:val="en-US"/>
+        </w:rPr>
+        <w:t xml:space="preserve">        SELECT 1</w:t>
+      </w:r>
+    </w:p>
+    <w:p>
+      <w:pPr>
+        <w:pStyle w:val="HTML-wstpniesformatowany"/>
+        <w:shd w:val="clear" w:color="auto" w:fill="1E1F22"/>
+        <w:rPr>
+          <w:color w:val="BCBEC4"/>
+          <w:lang w:val="en-US"/>
+        </w:rPr>
+      </w:pPr>
+      <w:r>
+        <w:rPr>
+          <w:color w:val="BCBEC4"/>
+          <w:lang w:val="en-US"/>
+        </w:rPr>
+        <w:t xml:space="preserve">        FROM departments d</w:t>
+      </w:r>
+    </w:p>
+    <w:p>
+      <w:pPr>
+        <w:pStyle w:val="HTML-wstpniesformatowany"/>
+        <w:shd w:val="clear" w:color="auto" w:fill="1E1F22"/>
+        <w:rPr>
+          <w:color w:val="BCBEC4"/>
+          <w:lang w:val="en-US"/>
+        </w:rPr>
+      </w:pPr>
+      <w:r>
+        <w:rPr>
+          <w:color w:val="BCBEC4"/>
+          <w:lang w:val="en-US"/>
+        </w:rPr>
+        <w:t xml:space="preserve">        JOIN locations l ON </w:t>
+      </w:r>
+      <w:proofErr w:type="spellStart"/>
+      <w:r>
+        <w:rPr>
+          <w:color w:val="BCBEC4"/>
+          <w:lang w:val="en-US"/>
+        </w:rPr>
+        <w:t>d.location_id</w:t>
+      </w:r>
+      <w:proofErr w:type="spellEnd"/>
+      <w:r>
+        <w:rPr>
+          <w:color w:val="BCBEC4"/>
+          <w:lang w:val="en-US"/>
+        </w:rPr>
+        <w:t xml:space="preserve"> = </w:t>
+      </w:r>
+      <w:proofErr w:type="spellStart"/>
+      <w:r>
+        <w:rPr>
+          <w:color w:val="BCBEC4"/>
+          <w:lang w:val="en-US"/>
+        </w:rPr>
+        <w:t>l.location_id</w:t>
+      </w:r>
+      <w:proofErr w:type="spellEnd"/>
+    </w:p>
+    <w:p>
+      <w:pPr>
+        <w:pStyle w:val="HTML-wstpniesformatowany"/>
+        <w:shd w:val="clear" w:color="auto" w:fill="1E1F22"/>
+        <w:rPr>
+          <w:color w:val="BCBEC4"/>
+          <w:lang w:val="en-US"/>
+        </w:rPr>
+      </w:pPr>
+      <w:r>
+        <w:rPr>
+          <w:color w:val="BCBEC4"/>
+          <w:lang w:val="en-US"/>
+        </w:rPr>
+        <w:t xml:space="preserve">        JOIN countries c ON </w:t>
+      </w:r>
+      <w:proofErr w:type="spellStart"/>
+      <w:r>
+        <w:rPr>
+          <w:color w:val="BCBEC4"/>
+          <w:lang w:val="en-US"/>
+        </w:rPr>
+        <w:t>l.country_id</w:t>
+      </w:r>
+      <w:proofErr w:type="spellEnd"/>
+      <w:r>
+        <w:rPr>
+          <w:color w:val="BCBEC4"/>
+          <w:lang w:val="en-US"/>
+        </w:rPr>
+        <w:t xml:space="preserve"> = </w:t>
+      </w:r>
+      <w:proofErr w:type="spellStart"/>
+      <w:r>
+        <w:rPr>
+          <w:color w:val="BCBEC4"/>
+          <w:lang w:val="en-US"/>
+        </w:rPr>
+        <w:t>c.country_id</w:t>
+      </w:r>
+      <w:proofErr w:type="spellEnd"/>
+    </w:p>
+    <w:p>
+      <w:pPr>
+        <w:pStyle w:val="HTML-wstpniesformatowany"/>
+        <w:shd w:val="clear" w:color="auto" w:fill="1E1F22"/>
+        <w:rPr>
+          <w:color w:val="BCBEC4"/>
+          <w:lang w:val="en-US"/>
+        </w:rPr>
+      </w:pPr>
+      <w:r>
+        <w:rPr>
+          <w:color w:val="BCBEC4"/>
+          <w:lang w:val="en-US"/>
+        </w:rPr>
+        <w:t xml:space="preserve">        WHERE </w:t>
+      </w:r>
+      <w:proofErr w:type="spellStart"/>
+      <w:r>
+        <w:rPr>
+          <w:color w:val="BCBEC4"/>
+          <w:lang w:val="en-US"/>
+        </w:rPr>
+        <w:t>c.country_name</w:t>
+      </w:r>
+      <w:proofErr w:type="spellEnd"/>
+      <w:r>
+        <w:rPr>
+          <w:color w:val="BCBEC4"/>
+          <w:lang w:val="en-US"/>
+        </w:rPr>
+        <w:t xml:space="preserve"> = </w:t>
+      </w:r>
+      <w:proofErr w:type="spellStart"/>
+      <w:r>
+        <w:rPr>
+          <w:color w:val="BCBEC4"/>
+          <w:lang w:val="en-US"/>
+        </w:rPr>
+        <w:t>country_name_param</w:t>
+      </w:r>
+      <w:proofErr w:type="spellEnd"/>
+    </w:p>
+    <w:p>
+      <w:pPr>
+        <w:pStyle w:val="HTML-wstpniesformatowany"/>
+        <w:shd w:val="clear" w:color="auto" w:fill="1E1F22"/>
+        <w:rPr>
+          <w:color w:val="BCBEC4"/>
+          <w:lang w:val="en-US"/>
+        </w:rPr>
+      </w:pPr>
+      <w:r>
+        <w:rPr>
+          <w:color w:val="BCBEC4"/>
+          <w:lang w:val="en-US"/>
+        </w:rPr>
+        <w:t xml:space="preserve">    ) THEN</w:t>
+      </w:r>
+    </w:p>
+    <w:p>
+      <w:pPr>
+        <w:pStyle w:val="HTML-wstpniesformatowany"/>
+        <w:shd w:val="clear" w:color="auto" w:fill="1E1F22"/>
+        <w:rPr>
+          <w:color w:val="BCBEC4"/>
+          <w:lang w:val="en-US"/>
+        </w:rPr>
+      </w:pPr>
+      <w:r>
+        <w:rPr>
+          <w:color w:val="BCBEC4"/>
+          <w:lang w:val="en-US"/>
+        </w:rPr>
+        <w:t xml:space="preserve">        RAISE EXCEPTION 'Brak </w:t>
+      </w:r>
+      <w:proofErr w:type="spellStart"/>
+      <w:r>
+        <w:rPr>
+          <w:color w:val="BCBEC4"/>
+          <w:lang w:val="en-US"/>
+        </w:rPr>
+        <w:t>departamentów</w:t>
+      </w:r>
+      <w:proofErr w:type="spellEnd"/>
+      <w:r>
+        <w:rPr>
+          <w:color w:val="BCBEC4"/>
+          <w:lang w:val="en-US"/>
+        </w:rPr>
+        <w:t xml:space="preserve"> w </w:t>
+      </w:r>
+      <w:proofErr w:type="spellStart"/>
+      <w:r>
+        <w:rPr>
+          <w:color w:val="BCBEC4"/>
+          <w:lang w:val="en-US"/>
+        </w:rPr>
+        <w:t>kraju</w:t>
+      </w:r>
+      <w:proofErr w:type="spellEnd"/>
+      <w:r>
+        <w:rPr>
+          <w:color w:val="BCBEC4"/>
+          <w:lang w:val="en-US"/>
+        </w:rPr>
+        <w:t xml:space="preserve"> %!', </w:t>
+      </w:r>
+      <w:proofErr w:type="spellStart"/>
+      <w:r>
+        <w:rPr>
+          <w:color w:val="BCBEC4"/>
+          <w:lang w:val="en-US"/>
+        </w:rPr>
+        <w:t>country_name_param</w:t>
+      </w:r>
+      <w:proofErr w:type="spellEnd"/>
+      <w:r>
+        <w:rPr>
+          <w:color w:val="BCBEC4"/>
+          <w:lang w:val="en-US"/>
+        </w:rPr>
+        <w:t>;</w:t>
+      </w:r>
+    </w:p>
+    <w:p>
+      <w:pPr>
+        <w:pStyle w:val="HTML-wstpniesformatowany"/>
+        <w:shd w:val="clear" w:color="auto" w:fill="1E1F22"/>
+        <w:rPr>
+          <w:color w:val="BCBEC4"/>
+          <w:lang w:val="en-US"/>
+        </w:rPr>
+      </w:pPr>
+      <w:r>
+        <w:rPr>
+          <w:color w:val="BCBEC4"/>
+          <w:lang w:val="en-US"/>
+        </w:rPr>
+        <w:t xml:space="preserve">    END IF;</w:t>
+      </w:r>
+    </w:p>
+    <w:p>
+      <w:pPr>
+        <w:pStyle w:val="HTML-wstpniesformatowany"/>
+        <w:shd w:val="clear" w:color="auto" w:fill="1E1F22"/>
+        <w:rPr>
+          <w:color w:val="BCBEC4"/>
+          <w:lang w:val="en-US"/>
+        </w:rPr>
+      </w:pPr>
+    </w:p>
+    <w:p>
+      <w:pPr>
+        <w:pStyle w:val="HTML-wstpniesformatowany"/>
+        <w:shd w:val="clear" w:color="auto" w:fill="1E1F22"/>
+        <w:rPr>
+          <w:color w:val="BCBEC4"/>
+          <w:lang w:val="en-US"/>
+        </w:rPr>
+      </w:pPr>
+      <w:r>
+        <w:rPr>
+          <w:color w:val="BCBEC4"/>
+          <w:lang w:val="en-US"/>
+        </w:rPr>
+        <w:t xml:space="preserve">    IF NOT EXISTS (</w:t>
+      </w:r>
+    </w:p>
+    <w:p>
+      <w:pPr>
+        <w:pStyle w:val="HTML-wstpniesformatowany"/>
+        <w:shd w:val="clear" w:color="auto" w:fill="1E1F22"/>
+        <w:rPr>
+          <w:color w:val="BCBEC4"/>
+          <w:lang w:val="en-US"/>
+        </w:rPr>
+      </w:pPr>
+      <w:r>
+        <w:rPr>
+          <w:color w:val="BCBEC4"/>
+          <w:lang w:val="en-US"/>
+        </w:rPr>
+        <w:t xml:space="preserve">        SELECT 1</w:t>
+      </w:r>
+    </w:p>
+    <w:p>
+      <w:pPr>
+        <w:pStyle w:val="HTML-wstpniesformatowany"/>
+        <w:shd w:val="clear" w:color="auto" w:fill="1E1F22"/>
+        <w:rPr>
+          <w:color w:val="BCBEC4"/>
+          <w:lang w:val="en-US"/>
+        </w:rPr>
+      </w:pPr>
+      <w:r>
+        <w:rPr>
+          <w:color w:val="BCBEC4"/>
+          <w:lang w:val="en-US"/>
+        </w:rPr>
+        <w:t xml:space="preserve">        FROM employees e</w:t>
+      </w:r>
+    </w:p>
+    <w:p>
+      <w:pPr>
+        <w:pStyle w:val="HTML-wstpniesformatowany"/>
+        <w:shd w:val="clear" w:color="auto" w:fill="1E1F22"/>
+        <w:rPr>
+          <w:color w:val="BCBEC4"/>
+          <w:lang w:val="en-US"/>
+        </w:rPr>
+      </w:pPr>
+      <w:r>
+        <w:rPr>
+          <w:color w:val="BCBEC4"/>
+          <w:lang w:val="en-US"/>
+        </w:rPr>
+        <w:t xml:space="preserve">        JOIN departments d ON </w:t>
+      </w:r>
+      <w:proofErr w:type="spellStart"/>
+      <w:r>
+        <w:rPr>
+          <w:color w:val="BCBEC4"/>
+          <w:lang w:val="en-US"/>
+        </w:rPr>
+        <w:t>e.department_id</w:t>
+      </w:r>
+      <w:proofErr w:type="spellEnd"/>
+      <w:r>
+        <w:rPr>
+          <w:color w:val="BCBEC4"/>
+          <w:lang w:val="en-US"/>
+        </w:rPr>
+        <w:t xml:space="preserve"> = </w:t>
+      </w:r>
+      <w:proofErr w:type="spellStart"/>
+      <w:r>
+        <w:rPr>
+          <w:color w:val="BCBEC4"/>
+          <w:lang w:val="en-US"/>
+        </w:rPr>
+        <w:t>d.department_id</w:t>
+      </w:r>
+      <w:proofErr w:type="spellEnd"/>
+    </w:p>
+    <w:p>
+      <w:pPr>
+        <w:pStyle w:val="HTML-wstpniesformatowany"/>
+        <w:shd w:val="clear" w:color="auto" w:fill="1E1F22"/>
+        <w:rPr>
+          <w:color w:val="BCBEC4"/>
+          <w:lang w:val="en-US"/>
+        </w:rPr>
+      </w:pPr>
+      <w:r>
+        <w:rPr>
+          <w:color w:val="BCBEC4"/>
+          <w:lang w:val="en-US"/>
+        </w:rPr>
+        <w:t xml:space="preserve">        JOIN locations l ON </w:t>
+      </w:r>
+      <w:proofErr w:type="spellStart"/>
+      <w:r>
+        <w:rPr>
+          <w:color w:val="BCBEC4"/>
+          <w:lang w:val="en-US"/>
+        </w:rPr>
+        <w:t>d.location_id</w:t>
+      </w:r>
+      <w:proofErr w:type="spellEnd"/>
+      <w:r>
+        <w:rPr>
+          <w:color w:val="BCBEC4"/>
+          <w:lang w:val="en-US"/>
+        </w:rPr>
+        <w:t xml:space="preserve"> = </w:t>
+      </w:r>
+      <w:proofErr w:type="spellStart"/>
+      <w:r>
+        <w:rPr>
+          <w:color w:val="BCBEC4"/>
+          <w:lang w:val="en-US"/>
+        </w:rPr>
+        <w:t>l.location_id</w:t>
+      </w:r>
+      <w:proofErr w:type="spellEnd"/>
+    </w:p>
+    <w:p>
+      <w:pPr>
+        <w:pStyle w:val="HTML-wstpniesformatowany"/>
+        <w:shd w:val="clear" w:color="auto" w:fill="1E1F22"/>
+        <w:rPr>
+          <w:color w:val="BCBEC4"/>
+          <w:lang w:val="en-US"/>
+        </w:rPr>
+      </w:pPr>
+      <w:r>
+        <w:rPr>
+          <w:color w:val="BCBEC4"/>
+          <w:lang w:val="en-US"/>
+        </w:rPr>
+        <w:t xml:space="preserve">        JOIN countries c ON </w:t>
+      </w:r>
+      <w:proofErr w:type="spellStart"/>
+      <w:r>
+        <w:rPr>
+          <w:color w:val="BCBEC4"/>
+          <w:lang w:val="en-US"/>
+        </w:rPr>
+        <w:t>l.country_id</w:t>
+      </w:r>
+      <w:proofErr w:type="spellEnd"/>
+      <w:r>
+        <w:rPr>
+          <w:color w:val="BCBEC4"/>
+          <w:lang w:val="en-US"/>
+        </w:rPr>
+        <w:t xml:space="preserve"> = </w:t>
+      </w:r>
+      <w:proofErr w:type="spellStart"/>
+      <w:r>
+        <w:rPr>
+          <w:color w:val="BCBEC4"/>
+          <w:lang w:val="en-US"/>
+        </w:rPr>
+        <w:t>c.country_id</w:t>
+      </w:r>
+      <w:proofErr w:type="spellEnd"/>
+    </w:p>
+    <w:p>
+      <w:pPr>
+        <w:pStyle w:val="HTML-wstpniesformatowany"/>
+        <w:shd w:val="clear" w:color="auto" w:fill="1E1F22"/>
+        <w:rPr>
+          <w:color w:val="BCBEC4"/>
+          <w:lang w:val="en-US"/>
+        </w:rPr>
+      </w:pPr>
+      <w:r>
+        <w:rPr>
+          <w:color w:val="BCBEC4"/>
+          <w:lang w:val="en-US"/>
+        </w:rPr>
+        <w:t xml:space="preserve">        WHERE </w:t>
+      </w:r>
+      <w:proofErr w:type="spellStart"/>
+      <w:r>
+        <w:rPr>
+          <w:color w:val="BCBEC4"/>
+          <w:lang w:val="en-US"/>
+        </w:rPr>
+        <w:t>c.country_name</w:t>
+      </w:r>
+      <w:proofErr w:type="spellEnd"/>
+      <w:r>
+        <w:rPr>
+          <w:color w:val="BCBEC4"/>
+          <w:lang w:val="en-US"/>
+        </w:rPr>
+        <w:t xml:space="preserve"> = </w:t>
+      </w:r>
+      <w:proofErr w:type="spellStart"/>
+      <w:r>
+        <w:rPr>
+          <w:color w:val="BCBEC4"/>
+          <w:lang w:val="en-US"/>
+        </w:rPr>
+        <w:t>country_name_param</w:t>
+      </w:r>
+      <w:proofErr w:type="spellEnd"/>
+    </w:p>
+    <w:p>
+      <w:pPr>
+        <w:pStyle w:val="HTML-wstpniesformatowany"/>
+        <w:shd w:val="clear" w:color="auto" w:fill="1E1F22"/>
+        <w:rPr>
+          <w:color w:val="BCBEC4"/>
+        </w:rPr>
+      </w:pPr>
+      <w:r>
+        <w:rPr>
+          <w:color w:val="BCBEC4"/>
+          <w:lang w:val="en-US"/>
+        </w:rPr>
+        <w:t xml:space="preserve">    </w:t>
+      </w:r>
+      <w:r>
+        <w:rPr>
+          <w:color w:val="BCBEC4"/>
+        </w:rPr>
+        <w:t>) THEN</w:t>
+      </w:r>
+    </w:p>
+    <w:p>
+      <w:pPr>
+        <w:pStyle w:val="HTML-wstpniesformatowany"/>
+        <w:shd w:val="clear" w:color="auto" w:fill="1E1F22"/>
+        <w:rPr>
+          <w:color w:val="BCBEC4"/>
+        </w:rPr>
+      </w:pPr>
+      <w:r>
+        <w:rPr>
+          <w:color w:val="BCBEC4"/>
+        </w:rPr>
+        <w:t xml:space="preserve">        RAISE EXCEPTION 'Brak pracowników zatrudnionych w kraju %!', </w:t>
+      </w:r>
+      <w:proofErr w:type="spellStart"/>
+      <w:r>
+        <w:rPr>
+          <w:color w:val="BCBEC4"/>
+        </w:rPr>
+        <w:t>country_name_param</w:t>
+      </w:r>
+      <w:proofErr w:type="spellEnd"/>
+      <w:r>
+        <w:rPr>
+          <w:color w:val="BCBEC4"/>
+        </w:rPr>
+        <w:t>;</w:t>
+      </w:r>
+    </w:p>
+    <w:p>
+      <w:pPr>
+        <w:pStyle w:val="HTML-wstpniesformatowany"/>
+        <w:shd w:val="clear" w:color="auto" w:fill="1E1F22"/>
+        <w:rPr>
+          <w:color w:val="BCBEC4"/>
+          <w:lang w:val="en-US"/>
+        </w:rPr>
+      </w:pPr>
+      <w:r>
+        <w:rPr>
+          <w:color w:val="BCBEC4"/>
+        </w:rPr>
+        <w:t xml:space="preserve">    </w:t>
+      </w:r>
+      <w:r>
+        <w:rPr>
+          <w:color w:val="BCBEC4"/>
+          <w:lang w:val="en-US"/>
+        </w:rPr>
+        <w:t>END IF;</w:t>
+      </w:r>
+    </w:p>
+    <w:p>
+      <w:pPr>
+        <w:pStyle w:val="HTML-wstpniesformatowany"/>
+        <w:shd w:val="clear" w:color="auto" w:fill="1E1F22"/>
+        <w:rPr>
+          <w:color w:val="BCBEC4"/>
+          <w:lang w:val="en-US"/>
+        </w:rPr>
+      </w:pPr>
+    </w:p>
+    <w:p>
+      <w:pPr>
+        <w:pStyle w:val="HTML-wstpniesformatowany"/>
+        <w:shd w:val="clear" w:color="auto" w:fill="1E1F22"/>
+        <w:rPr>
+          <w:color w:val="BCBEC4"/>
+          <w:lang w:val="en-US"/>
+        </w:rPr>
+      </w:pPr>
+      <w:r>
+        <w:rPr>
+          <w:color w:val="BCBEC4"/>
+          <w:lang w:val="en-US"/>
+        </w:rPr>
+        <w:t xml:space="preserve">    IF EXISTS (SELECT FROM </w:t>
+      </w:r>
+      <w:proofErr w:type="spellStart"/>
+      <w:r>
+        <w:rPr>
+          <w:color w:val="BCBEC4"/>
+          <w:lang w:val="en-US"/>
+        </w:rPr>
+        <w:t>pg_tables</w:t>
+      </w:r>
+      <w:proofErr w:type="spellEnd"/>
+      <w:r>
+        <w:rPr>
+          <w:color w:val="BCBEC4"/>
+          <w:lang w:val="en-US"/>
+        </w:rPr>
+        <w:t xml:space="preserve"> WHERE </w:t>
+      </w:r>
+      <w:proofErr w:type="spellStart"/>
+      <w:r>
+        <w:rPr>
+          <w:color w:val="BCBEC4"/>
+          <w:lang w:val="en-US"/>
+        </w:rPr>
+        <w:t>tablename</w:t>
+      </w:r>
+      <w:proofErr w:type="spellEnd"/>
+      <w:r>
+        <w:rPr>
+          <w:color w:val="BCBEC4"/>
+          <w:lang w:val="en-US"/>
+        </w:rPr>
+        <w:t xml:space="preserve"> = '</w:t>
+      </w:r>
+      <w:proofErr w:type="spellStart"/>
+      <w:r>
+        <w:rPr>
+          <w:color w:val="BCBEC4"/>
+          <w:lang w:val="en-US"/>
+        </w:rPr>
+        <w:t>temp_updated_employees</w:t>
+      </w:r>
+      <w:proofErr w:type="spellEnd"/>
+      <w:r>
+        <w:rPr>
+          <w:color w:val="BCBEC4"/>
+          <w:lang w:val="en-US"/>
+        </w:rPr>
+        <w:t>') THEN</w:t>
+      </w:r>
+    </w:p>
+    <w:p>
+      <w:pPr>
+        <w:pStyle w:val="HTML-wstpniesformatowany"/>
+        <w:shd w:val="clear" w:color="auto" w:fill="1E1F22"/>
+        <w:rPr>
+          <w:color w:val="BCBEC4"/>
+          <w:lang w:val="en-US"/>
+        </w:rPr>
+      </w:pPr>
+      <w:r>
+        <w:rPr>
+          <w:color w:val="BCBEC4"/>
+          <w:lang w:val="en-US"/>
+        </w:rPr>
+        <w:t xml:space="preserve">        DROP TABLE </w:t>
+      </w:r>
+      <w:proofErr w:type="spellStart"/>
+      <w:r>
+        <w:rPr>
+          <w:color w:val="BCBEC4"/>
+          <w:lang w:val="en-US"/>
+        </w:rPr>
+        <w:t>temp_updated_employees</w:t>
+      </w:r>
+      <w:proofErr w:type="spellEnd"/>
+      <w:r>
+        <w:rPr>
+          <w:color w:val="BCBEC4"/>
+          <w:lang w:val="en-US"/>
+        </w:rPr>
+        <w:t>;</w:t>
+      </w:r>
+    </w:p>
+    <w:p>
+      <w:pPr>
+        <w:pStyle w:val="HTML-wstpniesformatowany"/>
+        <w:shd w:val="clear" w:color="auto" w:fill="1E1F22"/>
+        <w:rPr>
+          <w:color w:val="BCBEC4"/>
+          <w:lang w:val="en-US"/>
+        </w:rPr>
+      </w:pPr>
+      <w:r>
+        <w:rPr>
+          <w:color w:val="BCBEC4"/>
+          <w:lang w:val="en-US"/>
+        </w:rPr>
+        <w:t xml:space="preserve">    END IF;</w:t>
+      </w:r>
+    </w:p>
+    <w:p>
+      <w:pPr>
+        <w:pStyle w:val="HTML-wstpniesformatowany"/>
+        <w:shd w:val="clear" w:color="auto" w:fill="1E1F22"/>
+        <w:rPr>
+          <w:color w:val="BCBEC4"/>
+          <w:lang w:val="en-US"/>
+        </w:rPr>
+      </w:pPr>
+    </w:p>
+    <w:p>
+      <w:pPr>
+        <w:pStyle w:val="HTML-wstpniesformatowany"/>
+        <w:shd w:val="clear" w:color="auto" w:fill="1E1F22"/>
+        <w:rPr>
+          <w:color w:val="BCBEC4"/>
+          <w:lang w:val="en-US"/>
+        </w:rPr>
+      </w:pPr>
+      <w:r>
+        <w:rPr>
+          <w:color w:val="BCBEC4"/>
+          <w:lang w:val="en-US"/>
+        </w:rPr>
+        <w:t xml:space="preserve">    CREATE TEMP TABLE </w:t>
+      </w:r>
+      <w:proofErr w:type="spellStart"/>
+      <w:r>
+        <w:rPr>
+          <w:color w:val="BCBEC4"/>
+          <w:lang w:val="en-US"/>
+        </w:rPr>
+        <w:t>temp_updated_employees</w:t>
+      </w:r>
+      <w:proofErr w:type="spellEnd"/>
+      <w:r>
+        <w:rPr>
+          <w:color w:val="BCBEC4"/>
+          <w:lang w:val="en-US"/>
+        </w:rPr>
+        <w:t xml:space="preserve"> AS</w:t>
+      </w:r>
+    </w:p>
+    <w:p>
+      <w:pPr>
+        <w:pStyle w:val="HTML-wstpniesformatowany"/>
+        <w:shd w:val="clear" w:color="auto" w:fill="1E1F22"/>
+        <w:rPr>
+          <w:color w:val="BCBEC4"/>
+          <w:lang w:val="en-US"/>
+        </w:rPr>
+      </w:pPr>
+      <w:r>
+        <w:rPr>
+          <w:color w:val="BCBEC4"/>
+          <w:lang w:val="en-US"/>
+        </w:rPr>
+        <w:t xml:space="preserve">    SELECT </w:t>
+      </w:r>
+    </w:p>
+    <w:p>
+      <w:pPr>
+        <w:pStyle w:val="HTML-wstpniesformatowany"/>
+        <w:shd w:val="clear" w:color="auto" w:fill="1E1F22"/>
+        <w:rPr>
+          <w:color w:val="BCBEC4"/>
+          <w:lang w:val="en-US"/>
+        </w:rPr>
+      </w:pPr>
+      <w:r>
+        <w:rPr>
+          <w:color w:val="BCBEC4"/>
+          <w:lang w:val="en-US"/>
+        </w:rPr>
+        <w:t xml:space="preserve">        </w:t>
+      </w:r>
+      <w:proofErr w:type="spellStart"/>
+      <w:r>
+        <w:rPr>
+          <w:color w:val="BCBEC4"/>
+          <w:lang w:val="en-US"/>
+        </w:rPr>
+        <w:t>e.employee_id</w:t>
+      </w:r>
+      <w:proofErr w:type="spellEnd"/>
+      <w:r>
+        <w:rPr>
+          <w:color w:val="BCBEC4"/>
+          <w:lang w:val="en-US"/>
+        </w:rPr>
+        <w:t xml:space="preserve">, </w:t>
+      </w:r>
+    </w:p>
+    <w:p>
+      <w:pPr>
+        <w:pStyle w:val="HTML-wstpniesformatowany"/>
+        <w:shd w:val="clear" w:color="auto" w:fill="1E1F22"/>
+        <w:rPr>
+          <w:color w:val="BCBEC4"/>
+          <w:lang w:val="en-US"/>
+        </w:rPr>
+      </w:pPr>
+      <w:r>
+        <w:rPr>
+          <w:color w:val="BCBEC4"/>
+          <w:lang w:val="en-US"/>
+        </w:rPr>
+        <w:t xml:space="preserve">        </w:t>
+      </w:r>
+      <w:proofErr w:type="spellStart"/>
+      <w:r>
+        <w:rPr>
+          <w:color w:val="BCBEC4"/>
+          <w:lang w:val="en-US"/>
+        </w:rPr>
+        <w:t>e.first_name</w:t>
+      </w:r>
+      <w:proofErr w:type="spellEnd"/>
+      <w:r>
+        <w:rPr>
+          <w:color w:val="BCBEC4"/>
+          <w:lang w:val="en-US"/>
+        </w:rPr>
+        <w:t xml:space="preserve">, </w:t>
+      </w:r>
+    </w:p>
+    <w:p>
+      <w:pPr>
+        <w:pStyle w:val="HTML-wstpniesformatowany"/>
+        <w:shd w:val="clear" w:color="auto" w:fill="1E1F22"/>
+        <w:rPr>
+          <w:color w:val="BCBEC4"/>
+          <w:lang w:val="en-US"/>
+        </w:rPr>
+      </w:pPr>
+      <w:r>
+        <w:rPr>
+          <w:color w:val="BCBEC4"/>
+          <w:lang w:val="en-US"/>
+        </w:rPr>
+        <w:t xml:space="preserve">        </w:t>
+      </w:r>
+      <w:proofErr w:type="spellStart"/>
+      <w:r>
+        <w:rPr>
+          <w:color w:val="BCBEC4"/>
+          <w:lang w:val="en-US"/>
+        </w:rPr>
+        <w:t>e.last_name</w:t>
+      </w:r>
+      <w:proofErr w:type="spellEnd"/>
+      <w:r>
+        <w:rPr>
+          <w:color w:val="BCBEC4"/>
+          <w:lang w:val="en-US"/>
+        </w:rPr>
+        <w:t xml:space="preserve">, </w:t>
+      </w:r>
+    </w:p>
+    <w:p>
+      <w:pPr>
+        <w:pStyle w:val="HTML-wstpniesformatowany"/>
+        <w:shd w:val="clear" w:color="auto" w:fill="1E1F22"/>
+        <w:rPr>
+          <w:color w:val="BCBEC4"/>
+          <w:lang w:val="en-US"/>
+        </w:rPr>
+      </w:pPr>
+      <w:r>
+        <w:rPr>
+          <w:color w:val="BCBEC4"/>
+          <w:lang w:val="en-US"/>
+        </w:rPr>
+        <w:t xml:space="preserve">        </w:t>
+      </w:r>
+      <w:proofErr w:type="spellStart"/>
+      <w:r>
+        <w:rPr>
+          <w:color w:val="BCBEC4"/>
+          <w:lang w:val="en-US"/>
+        </w:rPr>
+        <w:t>d.department_name</w:t>
       </w:r>
       <w:proofErr w:type="spellEnd"/>
       <w:r>
@@ -7335,7 +8767,585 @@
           <w:color w:val="BCBEC4"/>
           <w:lang w:val="en-US"/>
         </w:rPr>
-        <w:t xml:space="preserve">           </w:t>
+        <w:t xml:space="preserve">        </w:t>
+      </w:r>
+      <w:proofErr w:type="spellStart"/>
+      <w:r>
+        <w:rPr>
+          <w:color w:val="BCBEC4"/>
+          <w:lang w:val="en-US"/>
+        </w:rPr>
+        <w:t>new_job_title</w:t>
+      </w:r>
+      <w:proofErr w:type="spellEnd"/>
+      <w:r>
+        <w:rPr>
+          <w:color w:val="BCBEC4"/>
+          <w:lang w:val="en-US"/>
+        </w:rPr>
+        <w:t xml:space="preserve"> AS </w:t>
+      </w:r>
+      <w:proofErr w:type="spellStart"/>
+      <w:r>
+        <w:rPr>
+          <w:color w:val="BCBEC4"/>
+          <w:lang w:val="en-US"/>
+        </w:rPr>
+        <w:t>simulated_job_title</w:t>
+      </w:r>
+      <w:proofErr w:type="spellEnd"/>
+    </w:p>
+    <w:p>
+      <w:pPr>
+        <w:pStyle w:val="HTML-wstpniesformatowany"/>
+        <w:shd w:val="clear" w:color="auto" w:fill="1E1F22"/>
+        <w:rPr>
+          <w:color w:val="BCBEC4"/>
+          <w:lang w:val="en-US"/>
+        </w:rPr>
+      </w:pPr>
+      <w:r>
+        <w:rPr>
+          <w:color w:val="BCBEC4"/>
+          <w:lang w:val="en-US"/>
+        </w:rPr>
+        <w:t xml:space="preserve">    FROM employees e</w:t>
+      </w:r>
+    </w:p>
+    <w:p>
+      <w:pPr>
+        <w:pStyle w:val="HTML-wstpniesformatowany"/>
+        <w:shd w:val="clear" w:color="auto" w:fill="1E1F22"/>
+        <w:rPr>
+          <w:color w:val="BCBEC4"/>
+          <w:lang w:val="en-US"/>
+        </w:rPr>
+      </w:pPr>
+      <w:r>
+        <w:rPr>
+          <w:color w:val="BCBEC4"/>
+          <w:lang w:val="en-US"/>
+        </w:rPr>
+        <w:t xml:space="preserve">    JOIN jobs j ON </w:t>
+      </w:r>
+      <w:proofErr w:type="spellStart"/>
+      <w:r>
+        <w:rPr>
+          <w:color w:val="BCBEC4"/>
+          <w:lang w:val="en-US"/>
+        </w:rPr>
+        <w:t>e.job_id</w:t>
+      </w:r>
+      <w:proofErr w:type="spellEnd"/>
+      <w:r>
+        <w:rPr>
+          <w:color w:val="BCBEC4"/>
+          <w:lang w:val="en-US"/>
+        </w:rPr>
+        <w:t xml:space="preserve"> = </w:t>
+      </w:r>
+      <w:proofErr w:type="spellStart"/>
+      <w:r>
+        <w:rPr>
+          <w:color w:val="BCBEC4"/>
+          <w:lang w:val="en-US"/>
+        </w:rPr>
+        <w:t>j.job_id</w:t>
+      </w:r>
+      <w:proofErr w:type="spellEnd"/>
+    </w:p>
+    <w:p>
+      <w:pPr>
+        <w:pStyle w:val="HTML-wstpniesformatowany"/>
+        <w:shd w:val="clear" w:color="auto" w:fill="1E1F22"/>
+        <w:rPr>
+          <w:color w:val="BCBEC4"/>
+          <w:lang w:val="en-US"/>
+        </w:rPr>
+      </w:pPr>
+      <w:r>
+        <w:rPr>
+          <w:color w:val="BCBEC4"/>
+          <w:lang w:val="en-US"/>
+        </w:rPr>
+        <w:t xml:space="preserve">    JOIN departments d ON </w:t>
+      </w:r>
+      <w:proofErr w:type="spellStart"/>
+      <w:r>
+        <w:rPr>
+          <w:color w:val="BCBEC4"/>
+          <w:lang w:val="en-US"/>
+        </w:rPr>
+        <w:t>e.department_id</w:t>
+      </w:r>
+      <w:proofErr w:type="spellEnd"/>
+      <w:r>
+        <w:rPr>
+          <w:color w:val="BCBEC4"/>
+          <w:lang w:val="en-US"/>
+        </w:rPr>
+        <w:t xml:space="preserve"> = </w:t>
+      </w:r>
+      <w:proofErr w:type="spellStart"/>
+      <w:r>
+        <w:rPr>
+          <w:color w:val="BCBEC4"/>
+          <w:lang w:val="en-US"/>
+        </w:rPr>
+        <w:t>d.department_id</w:t>
+      </w:r>
+      <w:proofErr w:type="spellEnd"/>
+    </w:p>
+    <w:p>
+      <w:pPr>
+        <w:pStyle w:val="HTML-wstpniesformatowany"/>
+        <w:shd w:val="clear" w:color="auto" w:fill="1E1F22"/>
+        <w:rPr>
+          <w:color w:val="BCBEC4"/>
+          <w:lang w:val="en-US"/>
+        </w:rPr>
+      </w:pPr>
+      <w:r>
+        <w:rPr>
+          <w:color w:val="BCBEC4"/>
+          <w:lang w:val="en-US"/>
+        </w:rPr>
+        <w:t xml:space="preserve">    JOIN locations l ON </w:t>
+      </w:r>
+      <w:proofErr w:type="spellStart"/>
+      <w:r>
+        <w:rPr>
+          <w:color w:val="BCBEC4"/>
+          <w:lang w:val="en-US"/>
+        </w:rPr>
+        <w:t>d.location_id</w:t>
+      </w:r>
+      <w:proofErr w:type="spellEnd"/>
+      <w:r>
+        <w:rPr>
+          <w:color w:val="BCBEC4"/>
+          <w:lang w:val="en-US"/>
+        </w:rPr>
+        <w:t xml:space="preserve"> = </w:t>
+      </w:r>
+      <w:proofErr w:type="spellStart"/>
+      <w:r>
+        <w:rPr>
+          <w:color w:val="BCBEC4"/>
+          <w:lang w:val="en-US"/>
+        </w:rPr>
+        <w:t>l.location_id</w:t>
+      </w:r>
+      <w:proofErr w:type="spellEnd"/>
+    </w:p>
+    <w:p>
+      <w:pPr>
+        <w:pStyle w:val="HTML-wstpniesformatowany"/>
+        <w:shd w:val="clear" w:color="auto" w:fill="1E1F22"/>
+        <w:rPr>
+          <w:color w:val="BCBEC4"/>
+          <w:lang w:val="en-US"/>
+        </w:rPr>
+      </w:pPr>
+      <w:r>
+        <w:rPr>
+          <w:color w:val="BCBEC4"/>
+          <w:lang w:val="en-US"/>
+        </w:rPr>
+        <w:t xml:space="preserve">    JOIN countries c ON </w:t>
+      </w:r>
+      <w:proofErr w:type="spellStart"/>
+      <w:r>
+        <w:rPr>
+          <w:color w:val="BCBEC4"/>
+          <w:lang w:val="en-US"/>
+        </w:rPr>
+        <w:t>l.country_id</w:t>
+      </w:r>
+      <w:proofErr w:type="spellEnd"/>
+      <w:r>
+        <w:rPr>
+          <w:color w:val="BCBEC4"/>
+          <w:lang w:val="en-US"/>
+        </w:rPr>
+        <w:t xml:space="preserve"> = </w:t>
+      </w:r>
+      <w:proofErr w:type="spellStart"/>
+      <w:r>
+        <w:rPr>
+          <w:color w:val="BCBEC4"/>
+          <w:lang w:val="en-US"/>
+        </w:rPr>
+        <w:t>c.country_id</w:t>
+      </w:r>
+      <w:proofErr w:type="spellEnd"/>
+    </w:p>
+    <w:p>
+      <w:pPr>
+        <w:pStyle w:val="HTML-wstpniesformatowany"/>
+        <w:shd w:val="clear" w:color="auto" w:fill="1E1F22"/>
+        <w:rPr>
+          <w:color w:val="BCBEC4"/>
+          <w:lang w:val="en-US"/>
+        </w:rPr>
+      </w:pPr>
+      <w:r>
+        <w:rPr>
+          <w:color w:val="BCBEC4"/>
+          <w:lang w:val="en-US"/>
+        </w:rPr>
+        <w:t xml:space="preserve">    WHERE </w:t>
+      </w:r>
+      <w:proofErr w:type="spellStart"/>
+      <w:r>
+        <w:rPr>
+          <w:color w:val="BCBEC4"/>
+          <w:lang w:val="en-US"/>
+        </w:rPr>
+        <w:t>j.job_title</w:t>
+      </w:r>
+      <w:proofErr w:type="spellEnd"/>
+      <w:r>
+        <w:rPr>
+          <w:color w:val="BCBEC4"/>
+          <w:lang w:val="en-US"/>
+        </w:rPr>
+        <w:t xml:space="preserve"> = </w:t>
+      </w:r>
+      <w:proofErr w:type="spellStart"/>
+      <w:r>
+        <w:rPr>
+          <w:color w:val="BCBEC4"/>
+          <w:lang w:val="en-US"/>
+        </w:rPr>
+        <w:t>current_job_title</w:t>
+      </w:r>
+      <w:proofErr w:type="spellEnd"/>
+      <w:r>
+        <w:rPr>
+          <w:color w:val="BCBEC4"/>
+          <w:lang w:val="en-US"/>
+        </w:rPr>
+        <w:t xml:space="preserve"> AND </w:t>
+      </w:r>
+      <w:proofErr w:type="spellStart"/>
+      <w:r>
+        <w:rPr>
+          <w:color w:val="BCBEC4"/>
+          <w:lang w:val="en-US"/>
+        </w:rPr>
+        <w:t>c.country_name</w:t>
+      </w:r>
+      <w:proofErr w:type="spellEnd"/>
+      <w:r>
+        <w:rPr>
+          <w:color w:val="BCBEC4"/>
+          <w:lang w:val="en-US"/>
+        </w:rPr>
+        <w:t xml:space="preserve"> = </w:t>
+      </w:r>
+      <w:proofErr w:type="spellStart"/>
+      <w:r>
+        <w:rPr>
+          <w:color w:val="BCBEC4"/>
+          <w:lang w:val="en-US"/>
+        </w:rPr>
+        <w:t>country_name_param</w:t>
+      </w:r>
+      <w:proofErr w:type="spellEnd"/>
+      <w:r>
+        <w:rPr>
+          <w:color w:val="BCBEC4"/>
+          <w:lang w:val="en-US"/>
+        </w:rPr>
+        <w:t>;</w:t>
+      </w:r>
+    </w:p>
+    <w:p>
+      <w:pPr>
+        <w:pStyle w:val="HTML-wstpniesformatowany"/>
+        <w:shd w:val="clear" w:color="auto" w:fill="1E1F22"/>
+        <w:rPr>
+          <w:color w:val="BCBEC4"/>
+          <w:lang w:val="en-US"/>
+        </w:rPr>
+      </w:pPr>
+    </w:p>
+    <w:p>
+      <w:pPr>
+        <w:pStyle w:val="HTML-wstpniesformatowany"/>
+        <w:shd w:val="clear" w:color="auto" w:fill="1E1F22"/>
+        <w:rPr>
+          <w:color w:val="BCBEC4"/>
+          <w:lang w:val="en-US"/>
+        </w:rPr>
+      </w:pPr>
+      <w:r>
+        <w:rPr>
+          <w:color w:val="BCBEC4"/>
+          <w:lang w:val="en-US"/>
+        </w:rPr>
+        <w:tab/>
+        <w:t>SELECT SUM(</w:t>
+      </w:r>
+      <w:proofErr w:type="spellStart"/>
+      <w:r>
+        <w:rPr>
+          <w:color w:val="BCBEC4"/>
+          <w:lang w:val="en-US"/>
+        </w:rPr>
+        <w:t>count_employees</w:t>
+      </w:r>
+      <w:proofErr w:type="spellEnd"/>
+      <w:r>
+        <w:rPr>
+          <w:color w:val="BCBEC4"/>
+          <w:lang w:val="en-US"/>
+        </w:rPr>
+        <w:t>(</w:t>
+      </w:r>
+      <w:proofErr w:type="spellStart"/>
+      <w:r>
+        <w:rPr>
+          <w:color w:val="BCBEC4"/>
+          <w:lang w:val="en-US"/>
+        </w:rPr>
+        <w:t>current_job_title</w:t>
+      </w:r>
+      <w:proofErr w:type="spellEnd"/>
+      <w:r>
+        <w:rPr>
+          <w:color w:val="BCBEC4"/>
+          <w:lang w:val="en-US"/>
+        </w:rPr>
+        <w:t xml:space="preserve">, </w:t>
+      </w:r>
+      <w:proofErr w:type="spellStart"/>
+      <w:r>
+        <w:rPr>
+          <w:color w:val="BCBEC4"/>
+          <w:lang w:val="en-US"/>
+        </w:rPr>
+        <w:t>d.department_name</w:t>
+      </w:r>
+      <w:proofErr w:type="spellEnd"/>
+      <w:r>
+        <w:rPr>
+          <w:color w:val="BCBEC4"/>
+          <w:lang w:val="en-US"/>
+        </w:rPr>
+        <w:t xml:space="preserve">, </w:t>
+      </w:r>
+      <w:proofErr w:type="spellStart"/>
+      <w:r>
+        <w:rPr>
+          <w:color w:val="BCBEC4"/>
+          <w:lang w:val="en-US"/>
+        </w:rPr>
+        <w:t>country_name_param</w:t>
+      </w:r>
+      <w:proofErr w:type="spellEnd"/>
+      <w:r>
+        <w:rPr>
+          <w:color w:val="BCBEC4"/>
+          <w:lang w:val="en-US"/>
+        </w:rPr>
+        <w:t>))</w:t>
+      </w:r>
+    </w:p>
+    <w:p>
+      <w:pPr>
+        <w:pStyle w:val="HTML-wstpniesformatowany"/>
+        <w:shd w:val="clear" w:color="auto" w:fill="1E1F22"/>
+        <w:rPr>
+          <w:color w:val="BCBEC4"/>
+          <w:lang w:val="en-US"/>
+        </w:rPr>
+      </w:pPr>
+      <w:r>
+        <w:rPr>
+          <w:color w:val="BCBEC4"/>
+          <w:lang w:val="en-US"/>
+        </w:rPr>
+        <w:t xml:space="preserve">    INTO </w:t>
+      </w:r>
+      <w:proofErr w:type="spellStart"/>
+      <w:r>
+        <w:rPr>
+          <w:color w:val="BCBEC4"/>
+          <w:lang w:val="en-US"/>
+        </w:rPr>
+        <w:t>employee_count</w:t>
+      </w:r>
+      <w:proofErr w:type="spellEnd"/>
+    </w:p>
+    <w:p>
+      <w:pPr>
+        <w:pStyle w:val="HTML-wstpniesformatowany"/>
+        <w:shd w:val="clear" w:color="auto" w:fill="1E1F22"/>
+        <w:rPr>
+          <w:color w:val="BCBEC4"/>
+          <w:lang w:val="en-US"/>
+        </w:rPr>
+      </w:pPr>
+      <w:r>
+        <w:rPr>
+          <w:color w:val="BCBEC4"/>
+          <w:lang w:val="en-US"/>
+        </w:rPr>
+        <w:t xml:space="preserve">    FROM departments d</w:t>
+      </w:r>
+    </w:p>
+    <w:p>
+      <w:pPr>
+        <w:pStyle w:val="HTML-wstpniesformatowany"/>
+        <w:shd w:val="clear" w:color="auto" w:fill="1E1F22"/>
+        <w:rPr>
+          <w:color w:val="BCBEC4"/>
+          <w:lang w:val="en-US"/>
+        </w:rPr>
+      </w:pPr>
+      <w:r>
+        <w:rPr>
+          <w:color w:val="BCBEC4"/>
+          <w:lang w:val="en-US"/>
+        </w:rPr>
+        <w:t xml:space="preserve">    JOIN locations l ON </w:t>
+      </w:r>
+      <w:proofErr w:type="spellStart"/>
+      <w:r>
+        <w:rPr>
+          <w:color w:val="BCBEC4"/>
+          <w:lang w:val="en-US"/>
+        </w:rPr>
+        <w:t>d.location_id</w:t>
+      </w:r>
+      <w:proofErr w:type="spellEnd"/>
+      <w:r>
+        <w:rPr>
+          <w:color w:val="BCBEC4"/>
+          <w:lang w:val="en-US"/>
+        </w:rPr>
+        <w:t xml:space="preserve"> = </w:t>
+      </w:r>
+      <w:proofErr w:type="spellStart"/>
+      <w:r>
+        <w:rPr>
+          <w:color w:val="BCBEC4"/>
+          <w:lang w:val="en-US"/>
+        </w:rPr>
+        <w:t>l.location_id</w:t>
+      </w:r>
+      <w:proofErr w:type="spellEnd"/>
+    </w:p>
+    <w:p>
+      <w:pPr>
+        <w:pStyle w:val="HTML-wstpniesformatowany"/>
+        <w:shd w:val="clear" w:color="auto" w:fill="1E1F22"/>
+        <w:rPr>
+          <w:color w:val="BCBEC4"/>
+          <w:lang w:val="en-US"/>
+        </w:rPr>
+      </w:pPr>
+      <w:r>
+        <w:rPr>
+          <w:color w:val="BCBEC4"/>
+          <w:lang w:val="en-US"/>
+        </w:rPr>
+        <w:lastRenderedPageBreak/>
+        <w:t xml:space="preserve">    JOIN countries c ON </w:t>
+      </w:r>
+      <w:proofErr w:type="spellStart"/>
+      <w:r>
+        <w:rPr>
+          <w:color w:val="BCBEC4"/>
+          <w:lang w:val="en-US"/>
+        </w:rPr>
+        <w:t>l.country_id</w:t>
+      </w:r>
+      <w:proofErr w:type="spellEnd"/>
+      <w:r>
+        <w:rPr>
+          <w:color w:val="BCBEC4"/>
+          <w:lang w:val="en-US"/>
+        </w:rPr>
+        <w:t xml:space="preserve"> = </w:t>
+      </w:r>
+      <w:proofErr w:type="spellStart"/>
+      <w:r>
+        <w:rPr>
+          <w:color w:val="BCBEC4"/>
+          <w:lang w:val="en-US"/>
+        </w:rPr>
+        <w:t>c.country_id</w:t>
+      </w:r>
+      <w:proofErr w:type="spellEnd"/>
+    </w:p>
+    <w:p>
+      <w:pPr>
+        <w:pStyle w:val="HTML-wstpniesformatowany"/>
+        <w:shd w:val="clear" w:color="auto" w:fill="1E1F22"/>
+        <w:rPr>
+          <w:color w:val="BCBEC4"/>
+          <w:lang w:val="en-US"/>
+        </w:rPr>
+      </w:pPr>
+      <w:r>
+        <w:rPr>
+          <w:color w:val="BCBEC4"/>
+          <w:lang w:val="en-US"/>
+        </w:rPr>
+        <w:t xml:space="preserve">    WHERE </w:t>
+      </w:r>
+      <w:proofErr w:type="spellStart"/>
+      <w:r>
+        <w:rPr>
+          <w:color w:val="BCBEC4"/>
+          <w:lang w:val="en-US"/>
+        </w:rPr>
+        <w:t>c.country_name</w:t>
+      </w:r>
+      <w:proofErr w:type="spellEnd"/>
+      <w:r>
+        <w:rPr>
+          <w:color w:val="BCBEC4"/>
+          <w:lang w:val="en-US"/>
+        </w:rPr>
+        <w:t xml:space="preserve"> = </w:t>
+      </w:r>
+      <w:proofErr w:type="spellStart"/>
+      <w:r>
+        <w:rPr>
+          <w:color w:val="BCBEC4"/>
+          <w:lang w:val="en-US"/>
+        </w:rPr>
+        <w:t>country_name_param</w:t>
+      </w:r>
+      <w:proofErr w:type="spellEnd"/>
+      <w:r>
+        <w:rPr>
+          <w:color w:val="BCBEC4"/>
+          <w:lang w:val="en-US"/>
+        </w:rPr>
+        <w:t>;</w:t>
+      </w:r>
+    </w:p>
+    <w:p>
+      <w:pPr>
+        <w:pStyle w:val="HTML-wstpniesformatowany"/>
+        <w:shd w:val="clear" w:color="auto" w:fill="1E1F22"/>
+        <w:rPr>
+          <w:color w:val="BCBEC4"/>
+          <w:lang w:val="en-US"/>
+        </w:rPr>
+      </w:pPr>
+      <w:r>
+        <w:rPr>
+          <w:color w:val="BCBEC4"/>
+          <w:lang w:val="en-US"/>
+        </w:rPr>
+        <w:tab/>
+        <w:t xml:space="preserve">EXECUTE 'SELECT </w:t>
       </w:r>
       <w:proofErr w:type="spellStart"/>
       <w:r>
@@ -7351,90 +9361,209 @@
           <w:color w:val="BCBEC4"/>
           <w:lang w:val="en-US"/>
         </w:rPr>
-        <w:t>,</w:t>
-      </w:r>
-    </w:p>
-    <w:p>
-      <w:pPr>
-        <w:pStyle w:val="HTML-wstpniesformatowany"/>
-        <w:shd w:val="clear" w:color="auto" w:fill="1E1F22"/>
-        <w:rPr>
-          <w:color w:val="BCBEC4"/>
-          <w:lang w:val="en-US"/>
-        </w:rPr>
-      </w:pPr>
-      <w:r>
-        <w:rPr>
-          <w:color w:val="BCBEC4"/>
-          <w:lang w:val="en-US"/>
-        </w:rPr>
-        <w:t xml:space="preserve">           </w:t>
-      </w:r>
-      <w:proofErr w:type="spellStart"/>
-      <w:r>
-        <w:rPr>
-          <w:color w:val="BCBEC4"/>
-          <w:lang w:val="en-US"/>
-        </w:rPr>
-        <w:t>e.last_name</w:t>
-      </w:r>
-      <w:proofErr w:type="spellEnd"/>
-      <w:r>
-        <w:rPr>
-          <w:color w:val="BCBEC4"/>
-          <w:lang w:val="en-US"/>
-        </w:rPr>
-        <w:t>,</w:t>
-      </w:r>
-    </w:p>
-    <w:p>
-      <w:pPr>
-        <w:pStyle w:val="HTML-wstpniesformatowany"/>
-        <w:shd w:val="clear" w:color="auto" w:fill="1E1F22"/>
-        <w:rPr>
-          <w:color w:val="BCBEC4"/>
-          <w:lang w:val="en-US"/>
-        </w:rPr>
-      </w:pPr>
-      <w:r>
-        <w:rPr>
-          <w:color w:val="BCBEC4"/>
-          <w:lang w:val="en-US"/>
-        </w:rPr>
-        <w:t xml:space="preserve">           </w:t>
-      </w:r>
-      <w:proofErr w:type="spellStart"/>
-      <w:r>
-        <w:rPr>
-          <w:color w:val="BCBEC4"/>
-          <w:lang w:val="en-US"/>
-        </w:rPr>
-        <w:t>e.manager_id</w:t>
-      </w:r>
-      <w:proofErr w:type="spellEnd"/>
-      <w:r>
-        <w:rPr>
-          <w:color w:val="BCBEC4"/>
-          <w:lang w:val="en-US"/>
-        </w:rPr>
-        <w:t>,</w:t>
-      </w:r>
-    </w:p>
-    <w:p>
-      <w:pPr>
-        <w:pStyle w:val="HTML-wstpniesformatowany"/>
-        <w:shd w:val="clear" w:color="auto" w:fill="1E1F22"/>
-        <w:rPr>
-          <w:color w:val="BCBEC4"/>
-          <w:lang w:val="en-US"/>
-        </w:rPr>
-      </w:pPr>
-      <w:r>
-        <w:rPr>
-          <w:color w:val="BCBEC4"/>
-          <w:lang w:val="en-US"/>
-        </w:rPr>
-        <w:t xml:space="preserve">           </w:t>
+        <w:t xml:space="preserve"> FROM employees e';</w:t>
+      </w:r>
+    </w:p>
+    <w:p>
+      <w:pPr>
+        <w:pStyle w:val="HTML-wstpniesformatowany"/>
+        <w:shd w:val="clear" w:color="auto" w:fill="1E1F22"/>
+        <w:rPr>
+          <w:color w:val="BCBEC4"/>
+          <w:lang w:val="en-US"/>
+        </w:rPr>
+      </w:pPr>
+      <w:r>
+        <w:rPr>
+          <w:color w:val="BCBEC4"/>
+          <w:lang w:val="en-US"/>
+        </w:rPr>
+        <w:tab/>
+      </w:r>
+    </w:p>
+    <w:p>
+      <w:pPr>
+        <w:pStyle w:val="HTML-wstpniesformatowany"/>
+        <w:shd w:val="clear" w:color="auto" w:fill="1E1F22"/>
+        <w:rPr>
+          <w:color w:val="BCBEC4"/>
+          <w:lang w:val="en-US"/>
+        </w:rPr>
+      </w:pPr>
+      <w:r>
+        <w:rPr>
+          <w:color w:val="BCBEC4"/>
+          <w:lang w:val="en-US"/>
+        </w:rPr>
+        <w:t xml:space="preserve">    UPDATE employees e</w:t>
+      </w:r>
+    </w:p>
+    <w:p>
+      <w:pPr>
+        <w:pStyle w:val="HTML-wstpniesformatowany"/>
+        <w:shd w:val="clear" w:color="auto" w:fill="1E1F22"/>
+        <w:rPr>
+          <w:color w:val="BCBEC4"/>
+          <w:lang w:val="en-US"/>
+        </w:rPr>
+      </w:pPr>
+      <w:r>
+        <w:rPr>
+          <w:color w:val="BCBEC4"/>
+          <w:lang w:val="en-US"/>
+        </w:rPr>
+        <w:t xml:space="preserve">    SET </w:t>
+      </w:r>
+      <w:proofErr w:type="spellStart"/>
+      <w:r>
+        <w:rPr>
+          <w:color w:val="BCBEC4"/>
+          <w:lang w:val="en-US"/>
+        </w:rPr>
+        <w:t>job_id</w:t>
+      </w:r>
+      <w:proofErr w:type="spellEnd"/>
+      <w:r>
+        <w:rPr>
+          <w:color w:val="BCBEC4"/>
+          <w:lang w:val="en-US"/>
+        </w:rPr>
+        <w:t xml:space="preserve"> = (</w:t>
+      </w:r>
+    </w:p>
+    <w:p>
+      <w:pPr>
+        <w:pStyle w:val="HTML-wstpniesformatowany"/>
+        <w:shd w:val="clear" w:color="auto" w:fill="1E1F22"/>
+        <w:rPr>
+          <w:color w:val="BCBEC4"/>
+          <w:lang w:val="en-US"/>
+        </w:rPr>
+      </w:pPr>
+      <w:r>
+        <w:rPr>
+          <w:color w:val="BCBEC4"/>
+          <w:lang w:val="en-US"/>
+        </w:rPr>
+        <w:t xml:space="preserve">        SELECT </w:t>
+      </w:r>
+      <w:proofErr w:type="spellStart"/>
+      <w:r>
+        <w:rPr>
+          <w:color w:val="BCBEC4"/>
+          <w:lang w:val="en-US"/>
+        </w:rPr>
+        <w:t>j_new.job_id</w:t>
+      </w:r>
+      <w:proofErr w:type="spellEnd"/>
+      <w:r>
+        <w:rPr>
+          <w:color w:val="BCBEC4"/>
+          <w:lang w:val="en-US"/>
+        </w:rPr>
+        <w:t xml:space="preserve"> </w:t>
+      </w:r>
+    </w:p>
+    <w:p>
+      <w:pPr>
+        <w:pStyle w:val="HTML-wstpniesformatowany"/>
+        <w:shd w:val="clear" w:color="auto" w:fill="1E1F22"/>
+        <w:rPr>
+          <w:color w:val="BCBEC4"/>
+          <w:lang w:val="en-US"/>
+        </w:rPr>
+      </w:pPr>
+      <w:r>
+        <w:rPr>
+          <w:color w:val="BCBEC4"/>
+          <w:lang w:val="en-US"/>
+        </w:rPr>
+        <w:t xml:space="preserve">        FROM jobs </w:t>
+      </w:r>
+      <w:proofErr w:type="spellStart"/>
+      <w:r>
+        <w:rPr>
+          <w:color w:val="BCBEC4"/>
+          <w:lang w:val="en-US"/>
+        </w:rPr>
+        <w:t>j_new</w:t>
+      </w:r>
+      <w:proofErr w:type="spellEnd"/>
+    </w:p>
+    <w:p>
+      <w:pPr>
+        <w:pStyle w:val="HTML-wstpniesformatowany"/>
+        <w:shd w:val="clear" w:color="auto" w:fill="1E1F22"/>
+        <w:rPr>
+          <w:color w:val="BCBEC4"/>
+          <w:lang w:val="en-US"/>
+        </w:rPr>
+      </w:pPr>
+      <w:r>
+        <w:rPr>
+          <w:color w:val="BCBEC4"/>
+          <w:lang w:val="en-US"/>
+        </w:rPr>
+        <w:t xml:space="preserve">        WHERE </w:t>
+      </w:r>
+      <w:proofErr w:type="spellStart"/>
+      <w:r>
+        <w:rPr>
+          <w:color w:val="BCBEC4"/>
+          <w:lang w:val="en-US"/>
+        </w:rPr>
+        <w:t>j_new.job_title</w:t>
+      </w:r>
+      <w:proofErr w:type="spellEnd"/>
+      <w:r>
+        <w:rPr>
+          <w:color w:val="BCBEC4"/>
+          <w:lang w:val="en-US"/>
+        </w:rPr>
+        <w:t xml:space="preserve"> = </w:t>
+      </w:r>
+      <w:proofErr w:type="spellStart"/>
+      <w:r>
+        <w:rPr>
+          <w:color w:val="BCBEC4"/>
+          <w:lang w:val="en-US"/>
+        </w:rPr>
+        <w:t>new_job_title</w:t>
+      </w:r>
+      <w:proofErr w:type="spellEnd"/>
+    </w:p>
+    <w:p>
+      <w:pPr>
+        <w:pStyle w:val="HTML-wstpniesformatowany"/>
+        <w:shd w:val="clear" w:color="auto" w:fill="1E1F22"/>
+        <w:rPr>
+          <w:color w:val="BCBEC4"/>
+          <w:lang w:val="en-US"/>
+        </w:rPr>
+      </w:pPr>
+      <w:r>
+        <w:rPr>
+          <w:color w:val="BCBEC4"/>
+          <w:lang w:val="en-US"/>
+        </w:rPr>
+        <w:t xml:space="preserve">    )</w:t>
+      </w:r>
+    </w:p>
+    <w:p>
+      <w:pPr>
+        <w:pStyle w:val="HTML-wstpniesformatowany"/>
+        <w:shd w:val="clear" w:color="auto" w:fill="1E1F22"/>
+        <w:rPr>
+          <w:color w:val="BCBEC4"/>
+          <w:lang w:val="en-US"/>
+        </w:rPr>
+      </w:pPr>
+      <w:r>
+        <w:rPr>
+          <w:color w:val="BCBEC4"/>
+          <w:lang w:val="en-US"/>
+        </w:rPr>
+        <w:t xml:space="preserve">    WHERE </w:t>
       </w:r>
       <w:proofErr w:type="spellStart"/>
       <w:r>
@@ -7445,356 +9574,208 @@
         <w:t>e.employee_id</w:t>
       </w:r>
       <w:proofErr w:type="spellEnd"/>
-    </w:p>
-    <w:p>
-      <w:pPr>
-        <w:pStyle w:val="HTML-wstpniesformatowany"/>
-        <w:shd w:val="clear" w:color="auto" w:fill="1E1F22"/>
-        <w:rPr>
-          <w:color w:val="BCBEC4"/>
-          <w:lang w:val="en-US"/>
-        </w:rPr>
-      </w:pPr>
-      <w:r>
-        <w:rPr>
-          <w:color w:val="BCBEC4"/>
-          <w:lang w:val="en-US"/>
-        </w:rPr>
-        <w:t xml:space="preserve">    FROM employees e</w:t>
-      </w:r>
-    </w:p>
-    <w:p>
-      <w:pPr>
-        <w:pStyle w:val="HTML-wstpniesformatowany"/>
-        <w:shd w:val="clear" w:color="auto" w:fill="1E1F22"/>
-        <w:rPr>
-          <w:color w:val="BCBEC4"/>
-          <w:lang w:val="en-US"/>
-        </w:rPr>
-      </w:pPr>
-      <w:r>
-        <w:rPr>
-          <w:color w:val="BCBEC4"/>
-          <w:lang w:val="en-US"/>
-        </w:rPr>
-        <w:t xml:space="preserve">    WHERE </w:t>
-      </w:r>
-      <w:proofErr w:type="spellStart"/>
-      <w:r>
-        <w:rPr>
-          <w:color w:val="BCBEC4"/>
-          <w:lang w:val="en-US"/>
-        </w:rPr>
-        <w:t>e.first_name</w:t>
-      </w:r>
-      <w:proofErr w:type="spellEnd"/>
-      <w:r>
-        <w:rPr>
-          <w:color w:val="BCBEC4"/>
-          <w:lang w:val="en-US"/>
-        </w:rPr>
-        <w:t xml:space="preserve"> = 'Diana' AND </w:t>
-      </w:r>
-      <w:proofErr w:type="spellStart"/>
-      <w:r>
-        <w:rPr>
-          <w:color w:val="BCBEC4"/>
-          <w:lang w:val="en-US"/>
-        </w:rPr>
-        <w:t>e.last_name</w:t>
-      </w:r>
-      <w:proofErr w:type="spellEnd"/>
-      <w:r>
-        <w:rPr>
-          <w:color w:val="BCBEC4"/>
-          <w:lang w:val="en-US"/>
-        </w:rPr>
-        <w:t xml:space="preserve"> = 'Lorentz'</w:t>
-      </w:r>
-    </w:p>
-    <w:p>
-      <w:pPr>
-        <w:pStyle w:val="HTML-wstpniesformatowany"/>
-        <w:shd w:val="clear" w:color="auto" w:fill="1E1F22"/>
-        <w:rPr>
-          <w:color w:val="BCBEC4"/>
-          <w:lang w:val="en-US"/>
-        </w:rPr>
-      </w:pPr>
-      <w:r>
-        <w:rPr>
-          <w:color w:val="BCBEC4"/>
-          <w:lang w:val="en-US"/>
-        </w:rPr>
-        <w:t xml:space="preserve">    </w:t>
-      </w:r>
-    </w:p>
-    <w:p>
-      <w:pPr>
-        <w:pStyle w:val="HTML-wstpniesformatowany"/>
-        <w:shd w:val="clear" w:color="auto" w:fill="1E1F22"/>
-        <w:rPr>
-          <w:color w:val="BCBEC4"/>
-          <w:lang w:val="en-US"/>
-        </w:rPr>
-      </w:pPr>
-      <w:r>
-        <w:rPr>
-          <w:color w:val="BCBEC4"/>
-          <w:lang w:val="en-US"/>
-        </w:rPr>
-        <w:lastRenderedPageBreak/>
-        <w:t xml:space="preserve">    UNION ALL</w:t>
-      </w:r>
-    </w:p>
-    <w:p>
-      <w:pPr>
-        <w:pStyle w:val="HTML-wstpniesformatowany"/>
-        <w:shd w:val="clear" w:color="auto" w:fill="1E1F22"/>
-        <w:rPr>
-          <w:color w:val="BCBEC4"/>
-          <w:lang w:val="en-US"/>
-        </w:rPr>
-      </w:pPr>
-      <w:r>
-        <w:rPr>
-          <w:color w:val="BCBEC4"/>
-          <w:lang w:val="en-US"/>
-        </w:rPr>
-        <w:t xml:space="preserve">    </w:t>
-      </w:r>
-    </w:p>
-    <w:p>
-      <w:pPr>
-        <w:pStyle w:val="HTML-wstpniesformatowany"/>
-        <w:shd w:val="clear" w:color="auto" w:fill="1E1F22"/>
-        <w:rPr>
-          <w:color w:val="BCBEC4"/>
-          <w:lang w:val="en-US"/>
-        </w:rPr>
-      </w:pPr>
-      <w:r>
-        <w:rPr>
-          <w:color w:val="BCBEC4"/>
-          <w:lang w:val="en-US"/>
-        </w:rPr>
-        <w:t xml:space="preserve">    SELECT </w:t>
-      </w:r>
-      <w:proofErr w:type="spellStart"/>
-      <w:r>
-        <w:rPr>
-          <w:color w:val="BCBEC4"/>
-          <w:lang w:val="en-US"/>
-        </w:rPr>
-        <w:t>h.employee_level</w:t>
-      </w:r>
-      <w:proofErr w:type="spellEnd"/>
-      <w:r>
-        <w:rPr>
-          <w:color w:val="BCBEC4"/>
-          <w:lang w:val="en-US"/>
-        </w:rPr>
-        <w:t xml:space="preserve"> + 1 AS </w:t>
-      </w:r>
-      <w:proofErr w:type="spellStart"/>
-      <w:r>
-        <w:rPr>
-          <w:color w:val="BCBEC4"/>
-          <w:lang w:val="en-US"/>
-        </w:rPr>
-        <w:t>employee_level</w:t>
-      </w:r>
-      <w:proofErr w:type="spellEnd"/>
-      <w:r>
-        <w:rPr>
-          <w:color w:val="BCBEC4"/>
-          <w:lang w:val="en-US"/>
-        </w:rPr>
-        <w:t>,</w:t>
-      </w:r>
-    </w:p>
-    <w:p>
-      <w:pPr>
-        <w:pStyle w:val="HTML-wstpniesformatowany"/>
-        <w:shd w:val="clear" w:color="auto" w:fill="1E1F22"/>
-        <w:rPr>
-          <w:color w:val="BCBEC4"/>
-          <w:lang w:val="en-US"/>
-        </w:rPr>
-      </w:pPr>
-      <w:r>
-        <w:rPr>
-          <w:color w:val="BCBEC4"/>
-          <w:lang w:val="en-US"/>
-        </w:rPr>
-        <w:t xml:space="preserve">           </w:t>
-      </w:r>
-      <w:proofErr w:type="spellStart"/>
-      <w:r>
-        <w:rPr>
-          <w:color w:val="BCBEC4"/>
-          <w:lang w:val="en-US"/>
-        </w:rPr>
-        <w:t>m.first_name</w:t>
-      </w:r>
-      <w:proofErr w:type="spellEnd"/>
-      <w:r>
-        <w:rPr>
-          <w:color w:val="BCBEC4"/>
-          <w:lang w:val="en-US"/>
-        </w:rPr>
-        <w:t>,</w:t>
-      </w:r>
-    </w:p>
-    <w:p>
-      <w:pPr>
-        <w:pStyle w:val="HTML-wstpniesformatowany"/>
-        <w:shd w:val="clear" w:color="auto" w:fill="1E1F22"/>
-        <w:rPr>
-          <w:color w:val="BCBEC4"/>
-          <w:lang w:val="en-US"/>
-        </w:rPr>
-      </w:pPr>
-      <w:r>
-        <w:rPr>
-          <w:color w:val="BCBEC4"/>
-          <w:lang w:val="en-US"/>
-        </w:rPr>
-        <w:t xml:space="preserve">           </w:t>
-      </w:r>
-      <w:proofErr w:type="spellStart"/>
-      <w:r>
-        <w:rPr>
-          <w:color w:val="BCBEC4"/>
-          <w:lang w:val="en-US"/>
-        </w:rPr>
-        <w:t>m.last_name</w:t>
-      </w:r>
-      <w:proofErr w:type="spellEnd"/>
-      <w:r>
-        <w:rPr>
-          <w:color w:val="BCBEC4"/>
-          <w:lang w:val="en-US"/>
-        </w:rPr>
-        <w:t>,</w:t>
-      </w:r>
-    </w:p>
-    <w:p>
-      <w:pPr>
-        <w:pStyle w:val="HTML-wstpniesformatowany"/>
-        <w:shd w:val="clear" w:color="auto" w:fill="1E1F22"/>
-        <w:rPr>
-          <w:color w:val="BCBEC4"/>
-          <w:lang w:val="en-US"/>
-        </w:rPr>
-      </w:pPr>
-      <w:r>
-        <w:rPr>
-          <w:color w:val="BCBEC4"/>
-          <w:lang w:val="en-US"/>
-        </w:rPr>
-        <w:t xml:space="preserve">           </w:t>
-      </w:r>
-      <w:proofErr w:type="spellStart"/>
-      <w:r>
-        <w:rPr>
-          <w:color w:val="BCBEC4"/>
-          <w:lang w:val="en-US"/>
-        </w:rPr>
-        <w:t>m.manager_id</w:t>
-      </w:r>
-      <w:proofErr w:type="spellEnd"/>
-      <w:r>
-        <w:rPr>
-          <w:color w:val="BCBEC4"/>
-          <w:lang w:val="en-US"/>
-        </w:rPr>
-        <w:t>,</w:t>
-      </w:r>
-    </w:p>
-    <w:p>
-      <w:pPr>
-        <w:pStyle w:val="HTML-wstpniesformatowany"/>
-        <w:shd w:val="clear" w:color="auto" w:fill="1E1F22"/>
-        <w:rPr>
-          <w:color w:val="BCBEC4"/>
-          <w:lang w:val="en-US"/>
-        </w:rPr>
-      </w:pPr>
-      <w:r>
-        <w:rPr>
-          <w:color w:val="BCBEC4"/>
-          <w:lang w:val="en-US"/>
-        </w:rPr>
-        <w:t xml:space="preserve">           </w:t>
-      </w:r>
-      <w:proofErr w:type="spellStart"/>
-      <w:r>
-        <w:rPr>
-          <w:color w:val="BCBEC4"/>
-          <w:lang w:val="en-US"/>
-        </w:rPr>
-        <w:t>m.employee_id</w:t>
-      </w:r>
-      <w:proofErr w:type="spellEnd"/>
-    </w:p>
-    <w:p>
-      <w:pPr>
-        <w:pStyle w:val="HTML-wstpniesformatowany"/>
-        <w:shd w:val="clear" w:color="auto" w:fill="1E1F22"/>
-        <w:rPr>
-          <w:color w:val="BCBEC4"/>
-          <w:lang w:val="en-US"/>
-        </w:rPr>
-      </w:pPr>
-      <w:r>
-        <w:rPr>
-          <w:color w:val="BCBEC4"/>
-          <w:lang w:val="en-US"/>
-        </w:rPr>
-        <w:t xml:space="preserve">    FROM employees m</w:t>
-      </w:r>
-    </w:p>
-    <w:p>
-      <w:pPr>
-        <w:pStyle w:val="HTML-wstpniesformatowany"/>
-        <w:shd w:val="clear" w:color="auto" w:fill="1E1F22"/>
-        <w:rPr>
-          <w:color w:val="BCBEC4"/>
-          <w:lang w:val="en-US"/>
-        </w:rPr>
-      </w:pPr>
-      <w:r>
-        <w:rPr>
-          <w:color w:val="BCBEC4"/>
-          <w:lang w:val="en-US"/>
-        </w:rPr>
-        <w:t xml:space="preserve">    JOIN hierarchy h</w:t>
-      </w:r>
-    </w:p>
-    <w:p>
-      <w:pPr>
-        <w:pStyle w:val="HTML-wstpniesformatowany"/>
-        <w:shd w:val="clear" w:color="auto" w:fill="1E1F22"/>
-        <w:rPr>
-          <w:color w:val="BCBEC4"/>
-          <w:lang w:val="en-US"/>
-        </w:rPr>
-      </w:pPr>
-      <w:r>
-        <w:rPr>
-          <w:color w:val="BCBEC4"/>
-          <w:lang w:val="en-US"/>
-        </w:rPr>
-        <w:t xml:space="preserve">    ON </w:t>
-      </w:r>
-      <w:proofErr w:type="spellStart"/>
-      <w:r>
-        <w:rPr>
-          <w:color w:val="BCBEC4"/>
-          <w:lang w:val="en-US"/>
-        </w:rPr>
-        <w:t>h.manager_id</w:t>
+      <w:r>
+        <w:rPr>
+          <w:color w:val="BCBEC4"/>
+          <w:lang w:val="en-US"/>
+        </w:rPr>
+        <w:t xml:space="preserve"> IN (</w:t>
+      </w:r>
+    </w:p>
+    <w:p>
+      <w:pPr>
+        <w:pStyle w:val="HTML-wstpniesformatowany"/>
+        <w:shd w:val="clear" w:color="auto" w:fill="1E1F22"/>
+        <w:rPr>
+          <w:color w:val="BCBEC4"/>
+          <w:lang w:val="en-US"/>
+        </w:rPr>
+      </w:pPr>
+      <w:r>
+        <w:rPr>
+          <w:color w:val="BCBEC4"/>
+          <w:lang w:val="en-US"/>
+        </w:rPr>
+        <w:t xml:space="preserve">        SELECT </w:t>
+      </w:r>
+      <w:proofErr w:type="spellStart"/>
+      <w:r>
+        <w:rPr>
+          <w:color w:val="BCBEC4"/>
+          <w:lang w:val="en-US"/>
+        </w:rPr>
+        <w:t>te.employee_id</w:t>
+      </w:r>
+      <w:proofErr w:type="spellEnd"/>
+    </w:p>
+    <w:p>
+      <w:pPr>
+        <w:pStyle w:val="HTML-wstpniesformatowany"/>
+        <w:shd w:val="clear" w:color="auto" w:fill="1E1F22"/>
+        <w:rPr>
+          <w:color w:val="BCBEC4"/>
+          <w:lang w:val="en-US"/>
+        </w:rPr>
+      </w:pPr>
+      <w:r>
+        <w:rPr>
+          <w:color w:val="BCBEC4"/>
+          <w:lang w:val="en-US"/>
+        </w:rPr>
+        <w:t xml:space="preserve">        FROM </w:t>
+      </w:r>
+      <w:proofErr w:type="spellStart"/>
+      <w:r>
+        <w:rPr>
+          <w:color w:val="BCBEC4"/>
+          <w:lang w:val="en-US"/>
+        </w:rPr>
+        <w:t>temp_updated_employees</w:t>
+      </w:r>
+      <w:proofErr w:type="spellEnd"/>
+      <w:r>
+        <w:rPr>
+          <w:color w:val="BCBEC4"/>
+          <w:lang w:val="en-US"/>
+        </w:rPr>
+        <w:t xml:space="preserve"> </w:t>
+      </w:r>
+      <w:proofErr w:type="spellStart"/>
+      <w:r>
+        <w:rPr>
+          <w:color w:val="BCBEC4"/>
+          <w:lang w:val="en-US"/>
+        </w:rPr>
+        <w:t>te</w:t>
+      </w:r>
+      <w:proofErr w:type="spellEnd"/>
+    </w:p>
+    <w:p>
+      <w:pPr>
+        <w:pStyle w:val="HTML-wstpniesformatowany"/>
+        <w:shd w:val="clear" w:color="auto" w:fill="1E1F22"/>
+        <w:rPr>
+          <w:color w:val="BCBEC4"/>
+          <w:lang w:val="en-US"/>
+        </w:rPr>
+      </w:pPr>
+      <w:r>
+        <w:rPr>
+          <w:color w:val="BCBEC4"/>
+          <w:lang w:val="en-US"/>
+        </w:rPr>
+        <w:t xml:space="preserve">    );</w:t>
+      </w:r>
+    </w:p>
+    <w:p>
+      <w:pPr>
+        <w:pStyle w:val="HTML-wstpniesformatowany"/>
+        <w:shd w:val="clear" w:color="auto" w:fill="1E1F22"/>
+        <w:rPr>
+          <w:color w:val="BCBEC4"/>
+          <w:lang w:val="en-US"/>
+        </w:rPr>
+      </w:pPr>
+    </w:p>
+    <w:p>
+      <w:pPr>
+        <w:pStyle w:val="HTML-wstpniesformatowany"/>
+        <w:shd w:val="clear" w:color="auto" w:fill="1E1F22"/>
+        <w:rPr>
+          <w:color w:val="BCBEC4"/>
+          <w:lang w:val="en-US"/>
+        </w:rPr>
+      </w:pPr>
+      <w:r>
+        <w:rPr>
+          <w:color w:val="BCBEC4"/>
+          <w:lang w:val="en-US"/>
+        </w:rPr>
+        <w:t xml:space="preserve">    FOR </w:t>
+      </w:r>
+      <w:proofErr w:type="spellStart"/>
+      <w:r>
+        <w:rPr>
+          <w:color w:val="BCBEC4"/>
+          <w:lang w:val="en-US"/>
+        </w:rPr>
+        <w:t>department_name_var</w:t>
+      </w:r>
+      <w:proofErr w:type="spellEnd"/>
+      <w:r>
+        <w:rPr>
+          <w:color w:val="BCBEC4"/>
+          <w:lang w:val="en-US"/>
+        </w:rPr>
+        <w:t xml:space="preserve"> IN</w:t>
+      </w:r>
+    </w:p>
+    <w:p>
+      <w:pPr>
+        <w:pStyle w:val="HTML-wstpniesformatowany"/>
+        <w:shd w:val="clear" w:color="auto" w:fill="1E1F22"/>
+        <w:rPr>
+          <w:color w:val="BCBEC4"/>
+          <w:lang w:val="en-US"/>
+        </w:rPr>
+      </w:pPr>
+      <w:r>
+        <w:rPr>
+          <w:color w:val="BCBEC4"/>
+          <w:lang w:val="en-US"/>
+        </w:rPr>
+        <w:t xml:space="preserve">        SELECT </w:t>
+      </w:r>
+      <w:proofErr w:type="spellStart"/>
+      <w:r>
+        <w:rPr>
+          <w:color w:val="BCBEC4"/>
+          <w:lang w:val="en-US"/>
+        </w:rPr>
+        <w:t>d.department_name</w:t>
+      </w:r>
+      <w:proofErr w:type="spellEnd"/>
+    </w:p>
+    <w:p>
+      <w:pPr>
+        <w:pStyle w:val="HTML-wstpniesformatowany"/>
+        <w:shd w:val="clear" w:color="auto" w:fill="1E1F22"/>
+        <w:rPr>
+          <w:color w:val="BCBEC4"/>
+          <w:lang w:val="en-US"/>
+        </w:rPr>
+      </w:pPr>
+      <w:r>
+        <w:rPr>
+          <w:color w:val="BCBEC4"/>
+          <w:lang w:val="en-US"/>
+        </w:rPr>
+        <w:t xml:space="preserve">        FROM departments d</w:t>
+      </w:r>
+    </w:p>
+    <w:p>
+      <w:pPr>
+        <w:pStyle w:val="HTML-wstpniesformatowany"/>
+        <w:shd w:val="clear" w:color="auto" w:fill="1E1F22"/>
+        <w:rPr>
+          <w:color w:val="BCBEC4"/>
+          <w:lang w:val="en-US"/>
+        </w:rPr>
+      </w:pPr>
+      <w:r>
+        <w:rPr>
+          <w:color w:val="BCBEC4"/>
+          <w:lang w:val="en-US"/>
+        </w:rPr>
+        <w:t xml:space="preserve">        JOIN locations l ON </w:t>
+      </w:r>
+      <w:proofErr w:type="spellStart"/>
+      <w:r>
+        <w:rPr>
+          <w:color w:val="BCBEC4"/>
+          <w:lang w:val="en-US"/>
+        </w:rPr>
+        <w:t>d.location_id</w:t>
       </w:r>
       <w:proofErr w:type="spellEnd"/>
       <w:r>
@@ -7810,60 +9791,328 @@
           <w:color w:val="BCBEC4"/>
           <w:lang w:val="en-US"/>
         </w:rPr>
-        <w:t>m.employee_id</w:t>
-      </w:r>
-      <w:proofErr w:type="spellEnd"/>
-    </w:p>
-    <w:p>
-      <w:pPr>
-        <w:pStyle w:val="HTML-wstpniesformatowany"/>
-        <w:shd w:val="clear" w:color="auto" w:fill="1E1F22"/>
-        <w:rPr>
-          <w:color w:val="BCBEC4"/>
-          <w:lang w:val="en-US"/>
-        </w:rPr>
-      </w:pPr>
-      <w:r>
-        <w:rPr>
-          <w:color w:val="BCBEC4"/>
-          <w:lang w:val="en-US"/>
-        </w:rPr>
-        <w:t>)</w:t>
-      </w:r>
-    </w:p>
-    <w:p>
-      <w:pPr>
-        <w:pStyle w:val="HTML-wstpniesformatowany"/>
-        <w:shd w:val="clear" w:color="auto" w:fill="1E1F22"/>
-        <w:rPr>
-          <w:color w:val="BCBEC4"/>
-          <w:lang w:val="en-US"/>
-        </w:rPr>
-      </w:pPr>
-    </w:p>
-    <w:p>
-      <w:pPr>
-        <w:pStyle w:val="HTML-wstpniesformatowany"/>
-        <w:shd w:val="clear" w:color="auto" w:fill="1E1F22"/>
-        <w:rPr>
-          <w:color w:val="BCBEC4"/>
-          <w:lang w:val="en-US"/>
-        </w:rPr>
-      </w:pPr>
-      <w:r>
-        <w:rPr>
-          <w:color w:val="BCBEC4"/>
-          <w:lang w:val="en-US"/>
-        </w:rPr>
-        <w:t xml:space="preserve">SELECT </w:t>
-      </w:r>
-      <w:proofErr w:type="spellStart"/>
-      <w:r>
-        <w:rPr>
-          <w:color w:val="BCBEC4"/>
-          <w:lang w:val="en-US"/>
-        </w:rPr>
-        <w:t>employee_level</w:t>
+        <w:t>l.location_id</w:t>
+      </w:r>
+      <w:proofErr w:type="spellEnd"/>
+    </w:p>
+    <w:p>
+      <w:pPr>
+        <w:pStyle w:val="HTML-wstpniesformatowany"/>
+        <w:shd w:val="clear" w:color="auto" w:fill="1E1F22"/>
+        <w:rPr>
+          <w:color w:val="BCBEC4"/>
+          <w:lang w:val="en-US"/>
+        </w:rPr>
+      </w:pPr>
+      <w:r>
+        <w:rPr>
+          <w:color w:val="BCBEC4"/>
+          <w:lang w:val="en-US"/>
+        </w:rPr>
+        <w:t xml:space="preserve">        JOIN countries c ON </w:t>
+      </w:r>
+      <w:proofErr w:type="spellStart"/>
+      <w:r>
+        <w:rPr>
+          <w:color w:val="BCBEC4"/>
+          <w:lang w:val="en-US"/>
+        </w:rPr>
+        <w:t>l.country_id</w:t>
+      </w:r>
+      <w:proofErr w:type="spellEnd"/>
+      <w:r>
+        <w:rPr>
+          <w:color w:val="BCBEC4"/>
+          <w:lang w:val="en-US"/>
+        </w:rPr>
+        <w:t xml:space="preserve"> = </w:t>
+      </w:r>
+      <w:proofErr w:type="spellStart"/>
+      <w:r>
+        <w:rPr>
+          <w:color w:val="BCBEC4"/>
+          <w:lang w:val="en-US"/>
+        </w:rPr>
+        <w:t>c.country_id</w:t>
+      </w:r>
+      <w:proofErr w:type="spellEnd"/>
+    </w:p>
+    <w:p>
+      <w:pPr>
+        <w:pStyle w:val="HTML-wstpniesformatowany"/>
+        <w:shd w:val="clear" w:color="auto" w:fill="1E1F22"/>
+        <w:rPr>
+          <w:color w:val="BCBEC4"/>
+          <w:lang w:val="en-US"/>
+        </w:rPr>
+      </w:pPr>
+      <w:r>
+        <w:rPr>
+          <w:color w:val="BCBEC4"/>
+          <w:lang w:val="en-US"/>
+        </w:rPr>
+        <w:t xml:space="preserve">        WHERE </w:t>
+      </w:r>
+      <w:proofErr w:type="spellStart"/>
+      <w:r>
+        <w:rPr>
+          <w:color w:val="BCBEC4"/>
+          <w:lang w:val="en-US"/>
+        </w:rPr>
+        <w:t>c.country_name</w:t>
+      </w:r>
+      <w:proofErr w:type="spellEnd"/>
+      <w:r>
+        <w:rPr>
+          <w:color w:val="BCBEC4"/>
+          <w:lang w:val="en-US"/>
+        </w:rPr>
+        <w:t xml:space="preserve"> = </w:t>
+      </w:r>
+      <w:proofErr w:type="spellStart"/>
+      <w:r>
+        <w:rPr>
+          <w:color w:val="BCBEC4"/>
+          <w:lang w:val="en-US"/>
+        </w:rPr>
+        <w:t>country_name_param</w:t>
+      </w:r>
+      <w:proofErr w:type="spellEnd"/>
+    </w:p>
+    <w:p>
+      <w:pPr>
+        <w:pStyle w:val="HTML-wstpniesformatowany"/>
+        <w:shd w:val="clear" w:color="auto" w:fill="1E1F22"/>
+        <w:rPr>
+          <w:color w:val="BCBEC4"/>
+          <w:lang w:val="en-US"/>
+        </w:rPr>
+      </w:pPr>
+      <w:r>
+        <w:rPr>
+          <w:color w:val="BCBEC4"/>
+          <w:lang w:val="en-US"/>
+        </w:rPr>
+        <w:t xml:space="preserve">    LOOP</w:t>
+      </w:r>
+    </w:p>
+    <w:p>
+      <w:pPr>
+        <w:pStyle w:val="HTML-wstpniesformatowany"/>
+        <w:shd w:val="clear" w:color="auto" w:fill="1E1F22"/>
+        <w:rPr>
+          <w:color w:val="BCBEC4"/>
+          <w:lang w:val="en-US"/>
+        </w:rPr>
+      </w:pPr>
+      <w:r>
+        <w:rPr>
+          <w:color w:val="BCBEC4"/>
+          <w:lang w:val="en-US"/>
+        </w:rPr>
+        <w:t xml:space="preserve">        IF EXISTS (</w:t>
+      </w:r>
+    </w:p>
+    <w:p>
+      <w:pPr>
+        <w:pStyle w:val="HTML-wstpniesformatowany"/>
+        <w:shd w:val="clear" w:color="auto" w:fill="1E1F22"/>
+        <w:rPr>
+          <w:color w:val="BCBEC4"/>
+          <w:lang w:val="en-US"/>
+        </w:rPr>
+      </w:pPr>
+      <w:r>
+        <w:rPr>
+          <w:color w:val="BCBEC4"/>
+          <w:lang w:val="en-US"/>
+        </w:rPr>
+        <w:t xml:space="preserve">            SELECT 1</w:t>
+      </w:r>
+    </w:p>
+    <w:p>
+      <w:pPr>
+        <w:pStyle w:val="HTML-wstpniesformatowany"/>
+        <w:shd w:val="clear" w:color="auto" w:fill="1E1F22"/>
+        <w:rPr>
+          <w:color w:val="BCBEC4"/>
+          <w:lang w:val="en-US"/>
+        </w:rPr>
+      </w:pPr>
+      <w:r>
+        <w:rPr>
+          <w:color w:val="BCBEC4"/>
+          <w:lang w:val="en-US"/>
+        </w:rPr>
+        <w:t xml:space="preserve">            FROM </w:t>
+      </w:r>
+      <w:proofErr w:type="spellStart"/>
+      <w:r>
+        <w:rPr>
+          <w:color w:val="BCBEC4"/>
+          <w:lang w:val="en-US"/>
+        </w:rPr>
+        <w:t>temp_updated_employees</w:t>
+      </w:r>
+      <w:proofErr w:type="spellEnd"/>
+      <w:r>
+        <w:rPr>
+          <w:color w:val="BCBEC4"/>
+          <w:lang w:val="en-US"/>
+        </w:rPr>
+        <w:t xml:space="preserve"> </w:t>
+      </w:r>
+      <w:proofErr w:type="spellStart"/>
+      <w:r>
+        <w:rPr>
+          <w:color w:val="BCBEC4"/>
+          <w:lang w:val="en-US"/>
+        </w:rPr>
+        <w:t>te</w:t>
+      </w:r>
+      <w:proofErr w:type="spellEnd"/>
+    </w:p>
+    <w:p>
+      <w:pPr>
+        <w:pStyle w:val="HTML-wstpniesformatowany"/>
+        <w:shd w:val="clear" w:color="auto" w:fill="1E1F22"/>
+        <w:rPr>
+          <w:color w:val="BCBEC4"/>
+          <w:lang w:val="en-US"/>
+        </w:rPr>
+      </w:pPr>
+      <w:r>
+        <w:rPr>
+          <w:color w:val="BCBEC4"/>
+          <w:lang w:val="en-US"/>
+        </w:rPr>
+        <w:t xml:space="preserve">            WHERE </w:t>
+      </w:r>
+      <w:proofErr w:type="spellStart"/>
+      <w:r>
+        <w:rPr>
+          <w:color w:val="BCBEC4"/>
+          <w:lang w:val="en-US"/>
+        </w:rPr>
+        <w:t>te.department_name</w:t>
+      </w:r>
+      <w:proofErr w:type="spellEnd"/>
+      <w:r>
+        <w:rPr>
+          <w:color w:val="BCBEC4"/>
+          <w:lang w:val="en-US"/>
+        </w:rPr>
+        <w:t xml:space="preserve"> = </w:t>
+      </w:r>
+      <w:proofErr w:type="spellStart"/>
+      <w:r>
+        <w:rPr>
+          <w:color w:val="BCBEC4"/>
+          <w:lang w:val="en-US"/>
+        </w:rPr>
+        <w:t>department_name_var</w:t>
+      </w:r>
+      <w:proofErr w:type="spellEnd"/>
+    </w:p>
+    <w:p>
+      <w:pPr>
+        <w:pStyle w:val="HTML-wstpniesformatowany"/>
+        <w:shd w:val="clear" w:color="auto" w:fill="1E1F22"/>
+        <w:rPr>
+          <w:color w:val="BCBEC4"/>
+          <w:lang w:val="en-US"/>
+        </w:rPr>
+      </w:pPr>
+      <w:r>
+        <w:rPr>
+          <w:color w:val="BCBEC4"/>
+          <w:lang w:val="en-US"/>
+        </w:rPr>
+        <w:t xml:space="preserve">        ) THEN</w:t>
+      </w:r>
+    </w:p>
+    <w:p>
+      <w:pPr>
+        <w:pStyle w:val="HTML-wstpniesformatowany"/>
+        <w:shd w:val="clear" w:color="auto" w:fill="1E1F22"/>
+        <w:rPr>
+          <w:color w:val="BCBEC4"/>
+          <w:lang w:val="en-US"/>
+        </w:rPr>
+      </w:pPr>
+      <w:r>
+        <w:rPr>
+          <w:color w:val="BCBEC4"/>
+          <w:lang w:val="en-US"/>
+        </w:rPr>
+        <w:t xml:space="preserve">            RAISE NOTICE '</w:t>
+      </w:r>
+      <w:proofErr w:type="spellStart"/>
+      <w:r>
+        <w:rPr>
+          <w:color w:val="BCBEC4"/>
+          <w:lang w:val="en-US"/>
+        </w:rPr>
+        <w:t>Departament</w:t>
+      </w:r>
+      <w:proofErr w:type="spellEnd"/>
+      <w:r>
+        <w:rPr>
+          <w:color w:val="BCBEC4"/>
+          <w:lang w:val="en-US"/>
+        </w:rPr>
+        <w:t xml:space="preserve">: %', </w:t>
+      </w:r>
+      <w:proofErr w:type="spellStart"/>
+      <w:r>
+        <w:rPr>
+          <w:color w:val="BCBEC4"/>
+          <w:lang w:val="en-US"/>
+        </w:rPr>
+        <w:t>department_name_var</w:t>
+      </w:r>
+      <w:proofErr w:type="spellEnd"/>
+      <w:r>
+        <w:rPr>
+          <w:color w:val="BCBEC4"/>
+          <w:lang w:val="en-US"/>
+        </w:rPr>
+        <w:t>;</w:t>
+      </w:r>
+    </w:p>
+    <w:p>
+      <w:pPr>
+        <w:pStyle w:val="HTML-wstpniesformatowany"/>
+        <w:shd w:val="clear" w:color="auto" w:fill="1E1F22"/>
+        <w:rPr>
+          <w:color w:val="BCBEC4"/>
+          <w:lang w:val="en-US"/>
+        </w:rPr>
+      </w:pPr>
+    </w:p>
+    <w:p>
+      <w:pPr>
+        <w:pStyle w:val="HTML-wstpniesformatowany"/>
+        <w:shd w:val="clear" w:color="auto" w:fill="1E1F22"/>
+        <w:rPr>
+          <w:color w:val="BCBEC4"/>
+          <w:lang w:val="en-US"/>
+        </w:rPr>
+      </w:pPr>
+      <w:r>
+        <w:rPr>
+          <w:color w:val="BCBEC4"/>
+          <w:lang w:val="en-US"/>
+        </w:rPr>
+        <w:t xml:space="preserve">            FOR </w:t>
+      </w:r>
+      <w:proofErr w:type="spellStart"/>
+      <w:r>
+        <w:rPr>
+          <w:color w:val="BCBEC4"/>
+          <w:lang w:val="en-US"/>
+        </w:rPr>
+        <w:t>employee_id</w:t>
       </w:r>
       <w:proofErr w:type="spellEnd"/>
       <w:r>
@@ -7898,47 +10147,228 @@
         <w:t>last_name</w:t>
       </w:r>
       <w:proofErr w:type="spellEnd"/>
-    </w:p>
-    <w:p>
-      <w:pPr>
-        <w:pStyle w:val="HTML-wstpniesformatowany"/>
-        <w:shd w:val="clear" w:color="auto" w:fill="1E1F22"/>
-        <w:rPr>
-          <w:color w:val="BCBEC4"/>
-          <w:lang w:val="en-US"/>
-        </w:rPr>
-      </w:pPr>
-      <w:r>
-        <w:rPr>
-          <w:color w:val="BCBEC4"/>
-          <w:lang w:val="en-US"/>
-        </w:rPr>
-        <w:t>FROM hierarchy</w:t>
-      </w:r>
-    </w:p>
-    <w:p>
-      <w:pPr>
-        <w:pStyle w:val="HTML-wstpniesformatowany"/>
-        <w:shd w:val="clear" w:color="auto" w:fill="1E1F22"/>
-        <w:rPr>
-          <w:color w:val="BCBEC4"/>
-          <w:lang w:val="en-US"/>
-        </w:rPr>
-      </w:pPr>
-      <w:r>
-        <w:rPr>
-          <w:color w:val="BCBEC4"/>
-          <w:lang w:val="en-US"/>
-        </w:rPr>
-        <w:t xml:space="preserve">ORDER BY </w:t>
-      </w:r>
-      <w:proofErr w:type="spellStart"/>
-      <w:r>
-        <w:rPr>
-          <w:color w:val="BCBEC4"/>
-          <w:lang w:val="en-US"/>
-        </w:rPr>
-        <w:t>employee_level</w:t>
+      <w:r>
+        <w:rPr>
+          <w:color w:val="BCBEC4"/>
+          <w:lang w:val="en-US"/>
+        </w:rPr>
+        <w:t xml:space="preserve"> IN</w:t>
+      </w:r>
+    </w:p>
+    <w:p>
+      <w:pPr>
+        <w:pStyle w:val="HTML-wstpniesformatowany"/>
+        <w:shd w:val="clear" w:color="auto" w:fill="1E1F22"/>
+        <w:rPr>
+          <w:color w:val="BCBEC4"/>
+          <w:lang w:val="en-US"/>
+        </w:rPr>
+      </w:pPr>
+      <w:r>
+        <w:rPr>
+          <w:color w:val="BCBEC4"/>
+          <w:lang w:val="en-US"/>
+        </w:rPr>
+        <w:t xml:space="preserve">                SELECT </w:t>
+      </w:r>
+      <w:proofErr w:type="spellStart"/>
+      <w:r>
+        <w:rPr>
+          <w:color w:val="BCBEC4"/>
+          <w:lang w:val="en-US"/>
+        </w:rPr>
+        <w:t>te.employee_id</w:t>
+      </w:r>
+      <w:proofErr w:type="spellEnd"/>
+      <w:r>
+        <w:rPr>
+          <w:color w:val="BCBEC4"/>
+          <w:lang w:val="en-US"/>
+        </w:rPr>
+        <w:t xml:space="preserve">, </w:t>
+      </w:r>
+      <w:proofErr w:type="spellStart"/>
+      <w:r>
+        <w:rPr>
+          <w:color w:val="BCBEC4"/>
+          <w:lang w:val="en-US"/>
+        </w:rPr>
+        <w:t>te.first_name</w:t>
+      </w:r>
+      <w:proofErr w:type="spellEnd"/>
+      <w:r>
+        <w:rPr>
+          <w:color w:val="BCBEC4"/>
+          <w:lang w:val="en-US"/>
+        </w:rPr>
+        <w:t xml:space="preserve">, </w:t>
+      </w:r>
+      <w:proofErr w:type="spellStart"/>
+      <w:r>
+        <w:rPr>
+          <w:color w:val="BCBEC4"/>
+          <w:lang w:val="en-US"/>
+        </w:rPr>
+        <w:t>te.last_name</w:t>
+      </w:r>
+      <w:proofErr w:type="spellEnd"/>
+    </w:p>
+    <w:p>
+      <w:pPr>
+        <w:pStyle w:val="HTML-wstpniesformatowany"/>
+        <w:shd w:val="clear" w:color="auto" w:fill="1E1F22"/>
+        <w:rPr>
+          <w:color w:val="BCBEC4"/>
+          <w:lang w:val="en-US"/>
+        </w:rPr>
+      </w:pPr>
+      <w:r>
+        <w:rPr>
+          <w:color w:val="BCBEC4"/>
+          <w:lang w:val="en-US"/>
+        </w:rPr>
+        <w:t xml:space="preserve">                FROM </w:t>
+      </w:r>
+      <w:proofErr w:type="spellStart"/>
+      <w:r>
+        <w:rPr>
+          <w:color w:val="BCBEC4"/>
+          <w:lang w:val="en-US"/>
+        </w:rPr>
+        <w:t>temp_updated_employees</w:t>
+      </w:r>
+      <w:proofErr w:type="spellEnd"/>
+      <w:r>
+        <w:rPr>
+          <w:color w:val="BCBEC4"/>
+          <w:lang w:val="en-US"/>
+        </w:rPr>
+        <w:t xml:space="preserve"> </w:t>
+      </w:r>
+      <w:proofErr w:type="spellStart"/>
+      <w:r>
+        <w:rPr>
+          <w:color w:val="BCBEC4"/>
+          <w:lang w:val="en-US"/>
+        </w:rPr>
+        <w:t>te</w:t>
+      </w:r>
+      <w:proofErr w:type="spellEnd"/>
+    </w:p>
+    <w:p>
+      <w:pPr>
+        <w:pStyle w:val="HTML-wstpniesformatowany"/>
+        <w:shd w:val="clear" w:color="auto" w:fill="1E1F22"/>
+        <w:rPr>
+          <w:color w:val="BCBEC4"/>
+          <w:lang w:val="en-US"/>
+        </w:rPr>
+      </w:pPr>
+      <w:r>
+        <w:rPr>
+          <w:color w:val="BCBEC4"/>
+          <w:lang w:val="en-US"/>
+        </w:rPr>
+        <w:t xml:space="preserve">                WHERE </w:t>
+      </w:r>
+      <w:proofErr w:type="spellStart"/>
+      <w:r>
+        <w:rPr>
+          <w:color w:val="BCBEC4"/>
+          <w:lang w:val="en-US"/>
+        </w:rPr>
+        <w:t>te.department_name</w:t>
+      </w:r>
+      <w:proofErr w:type="spellEnd"/>
+      <w:r>
+        <w:rPr>
+          <w:color w:val="BCBEC4"/>
+          <w:lang w:val="en-US"/>
+        </w:rPr>
+        <w:t xml:space="preserve"> = </w:t>
+      </w:r>
+      <w:proofErr w:type="spellStart"/>
+      <w:r>
+        <w:rPr>
+          <w:color w:val="BCBEC4"/>
+          <w:lang w:val="en-US"/>
+        </w:rPr>
+        <w:t>department_name_var</w:t>
+      </w:r>
+      <w:proofErr w:type="spellEnd"/>
+    </w:p>
+    <w:p>
+      <w:pPr>
+        <w:pStyle w:val="HTML-wstpniesformatowany"/>
+        <w:shd w:val="clear" w:color="auto" w:fill="1E1F22"/>
+        <w:rPr>
+          <w:color w:val="BCBEC4"/>
+          <w:lang w:val="en-US"/>
+        </w:rPr>
+      </w:pPr>
+      <w:r>
+        <w:rPr>
+          <w:color w:val="BCBEC4"/>
+          <w:lang w:val="en-US"/>
+        </w:rPr>
+        <w:t xml:space="preserve">            LOOP</w:t>
+      </w:r>
+    </w:p>
+    <w:p>
+      <w:pPr>
+        <w:pStyle w:val="HTML-wstpniesformatowany"/>
+        <w:shd w:val="clear" w:color="auto" w:fill="1E1F22"/>
+        <w:rPr>
+          <w:color w:val="BCBEC4"/>
+          <w:lang w:val="en-US"/>
+        </w:rPr>
+      </w:pPr>
+      <w:r>
+        <w:rPr>
+          <w:color w:val="BCBEC4"/>
+          <w:lang w:val="en-US"/>
+        </w:rPr>
+        <w:t xml:space="preserve">                RAISE NOTICE '  Employee ID: %, Name: % %', </w:t>
+      </w:r>
+      <w:proofErr w:type="spellStart"/>
+      <w:r>
+        <w:rPr>
+          <w:color w:val="BCBEC4"/>
+          <w:lang w:val="en-US"/>
+        </w:rPr>
+        <w:t>employee_id</w:t>
+      </w:r>
+      <w:proofErr w:type="spellEnd"/>
+      <w:r>
+        <w:rPr>
+          <w:color w:val="BCBEC4"/>
+          <w:lang w:val="en-US"/>
+        </w:rPr>
+        <w:t xml:space="preserve">, </w:t>
+      </w:r>
+      <w:proofErr w:type="spellStart"/>
+      <w:r>
+        <w:rPr>
+          <w:color w:val="BCBEC4"/>
+          <w:lang w:val="en-US"/>
+        </w:rPr>
+        <w:t>first_name</w:t>
+      </w:r>
+      <w:proofErr w:type="spellEnd"/>
+      <w:r>
+        <w:rPr>
+          <w:color w:val="BCBEC4"/>
+          <w:lang w:val="en-US"/>
+        </w:rPr>
+        <w:t xml:space="preserve">, </w:t>
+      </w:r>
+      <w:proofErr w:type="spellStart"/>
+      <w:r>
+        <w:rPr>
+          <w:color w:val="BCBEC4"/>
+          <w:lang w:val="en-US"/>
+        </w:rPr>
+        <w:t>last_name</w:t>
       </w:r>
       <w:proofErr w:type="spellEnd"/>
       <w:r>
@@ -7947,6 +10377,200 @@
           <w:lang w:val="en-US"/>
         </w:rPr>
         <w:t>;</w:t>
+      </w:r>
+    </w:p>
+    <w:p>
+      <w:pPr>
+        <w:pStyle w:val="HTML-wstpniesformatowany"/>
+        <w:shd w:val="clear" w:color="auto" w:fill="1E1F22"/>
+        <w:rPr>
+          <w:color w:val="BCBEC4"/>
+        </w:rPr>
+      </w:pPr>
+      <w:r>
+        <w:rPr>
+          <w:color w:val="BCBEC4"/>
+          <w:lang w:val="en-US"/>
+        </w:rPr>
+        <w:t xml:space="preserve">            </w:t>
+      </w:r>
+      <w:r>
+        <w:rPr>
+          <w:color w:val="BCBEC4"/>
+        </w:rPr>
+        <w:t>END LOOP;</w:t>
+      </w:r>
+    </w:p>
+    <w:p>
+      <w:pPr>
+        <w:pStyle w:val="HTML-wstpniesformatowany"/>
+        <w:shd w:val="clear" w:color="auto" w:fill="1E1F22"/>
+        <w:rPr>
+          <w:color w:val="BCBEC4"/>
+        </w:rPr>
+      </w:pPr>
+      <w:r>
+        <w:rPr>
+          <w:color w:val="BCBEC4"/>
+        </w:rPr>
+        <w:t xml:space="preserve">        ELSE</w:t>
+      </w:r>
+    </w:p>
+    <w:p>
+      <w:pPr>
+        <w:pStyle w:val="HTML-wstpniesformatowany"/>
+        <w:shd w:val="clear" w:color="auto" w:fill="1E1F22"/>
+        <w:rPr>
+          <w:color w:val="BCBEC4"/>
+        </w:rPr>
+      </w:pPr>
+      <w:r>
+        <w:rPr>
+          <w:color w:val="BCBEC4"/>
+        </w:rPr>
+        <w:t xml:space="preserve">            RAISE NOTICE 'Brak pracowników na stanowisku % w departamencie % w kraju %!',</w:t>
+      </w:r>
+    </w:p>
+    <w:p>
+      <w:pPr>
+        <w:pStyle w:val="HTML-wstpniesformatowany"/>
+        <w:shd w:val="clear" w:color="auto" w:fill="1E1F22"/>
+        <w:rPr>
+          <w:color w:val="BCBEC4"/>
+          <w:lang w:val="en-US"/>
+        </w:rPr>
+      </w:pPr>
+      <w:r>
+        <w:rPr>
+          <w:color w:val="BCBEC4"/>
+        </w:rPr>
+        <w:t xml:space="preserve">                </w:t>
+      </w:r>
+      <w:proofErr w:type="spellStart"/>
+      <w:r>
+        <w:rPr>
+          <w:color w:val="BCBEC4"/>
+          <w:lang w:val="en-US"/>
+        </w:rPr>
+        <w:t>current_job_title</w:t>
+      </w:r>
+      <w:proofErr w:type="spellEnd"/>
+      <w:r>
+        <w:rPr>
+          <w:color w:val="BCBEC4"/>
+          <w:lang w:val="en-US"/>
+        </w:rPr>
+        <w:t xml:space="preserve">, </w:t>
+      </w:r>
+      <w:proofErr w:type="spellStart"/>
+      <w:r>
+        <w:rPr>
+          <w:color w:val="BCBEC4"/>
+          <w:lang w:val="en-US"/>
+        </w:rPr>
+        <w:t>department_name_var</w:t>
+      </w:r>
+      <w:proofErr w:type="spellEnd"/>
+      <w:r>
+        <w:rPr>
+          <w:color w:val="BCBEC4"/>
+          <w:lang w:val="en-US"/>
+        </w:rPr>
+        <w:t xml:space="preserve">, </w:t>
+      </w:r>
+      <w:proofErr w:type="spellStart"/>
+      <w:r>
+        <w:rPr>
+          <w:color w:val="BCBEC4"/>
+          <w:lang w:val="en-US"/>
+        </w:rPr>
+        <w:t>country_name_param</w:t>
+      </w:r>
+      <w:proofErr w:type="spellEnd"/>
+      <w:r>
+        <w:rPr>
+          <w:color w:val="BCBEC4"/>
+          <w:lang w:val="en-US"/>
+        </w:rPr>
+        <w:t>;</w:t>
+      </w:r>
+    </w:p>
+    <w:p>
+      <w:pPr>
+        <w:pStyle w:val="HTML-wstpniesformatowany"/>
+        <w:shd w:val="clear" w:color="auto" w:fill="1E1F22"/>
+        <w:rPr>
+          <w:color w:val="BCBEC4"/>
+          <w:lang w:val="en-US"/>
+        </w:rPr>
+      </w:pPr>
+      <w:r>
+        <w:rPr>
+          <w:color w:val="BCBEC4"/>
+          <w:lang w:val="en-US"/>
+        </w:rPr>
+        <w:t xml:space="preserve">        END IF;</w:t>
+      </w:r>
+    </w:p>
+    <w:p>
+      <w:pPr>
+        <w:pStyle w:val="HTML-wstpniesformatowany"/>
+        <w:shd w:val="clear" w:color="auto" w:fill="1E1F22"/>
+        <w:rPr>
+          <w:color w:val="BCBEC4"/>
+          <w:lang w:val="en-US"/>
+        </w:rPr>
+      </w:pPr>
+      <w:r>
+        <w:rPr>
+          <w:color w:val="BCBEC4"/>
+          <w:lang w:val="en-US"/>
+        </w:rPr>
+        <w:t xml:space="preserve">    END LOOP;</w:t>
+      </w:r>
+    </w:p>
+    <w:p>
+      <w:pPr>
+        <w:pStyle w:val="HTML-wstpniesformatowany"/>
+        <w:shd w:val="clear" w:color="auto" w:fill="1E1F22"/>
+        <w:rPr>
+          <w:color w:val="BCBEC4"/>
+          <w:lang w:val="en-US"/>
+        </w:rPr>
+      </w:pPr>
+    </w:p>
+    <w:p>
+      <w:pPr>
+        <w:pStyle w:val="HTML-wstpniesformatowany"/>
+        <w:shd w:val="clear" w:color="auto" w:fill="1E1F22"/>
+        <w:rPr>
+          <w:color w:val="BCBEC4"/>
+          <w:lang w:val="en-US"/>
+        </w:rPr>
+      </w:pPr>
+      <w:r>
+        <w:rPr>
+          <w:color w:val="BCBEC4"/>
+          <w:lang w:val="en-US"/>
+        </w:rPr>
+        <w:t>END;</w:t>
+      </w:r>
+    </w:p>
+    <w:p>
+      <w:pPr>
+        <w:pStyle w:val="HTML-wstpniesformatowany"/>
+        <w:shd w:val="clear" w:color="auto" w:fill="1E1F22"/>
+        <w:rPr>
+          <w:color w:val="BCBEC4"/>
+          <w:lang w:val="en-US"/>
+        </w:rPr>
+      </w:pPr>
+      <w:r>
+        <w:rPr>
+          <w:color w:val="BCBEC4"/>
+          <w:lang w:val="en-US"/>
+        </w:rPr>
+        <w:t>$$;</w:t>
       </w:r>
     </w:p>
     <w:p>
@@ -7976,14 +10600,13 @@
       </w:pPr>
       <w:r>
         <w:rPr>
-          <w:noProof/>
           <w:lang w:val="en-US"/>
         </w:rPr>
         <w:drawing>
-          <wp:inline distT="0" distB="0" distL="0" distR="0" wp14:anchorId="67243EE4" wp14:editId="748DA1F8">
-            <wp:extent cx="4420217" cy="1333686"/>
-            <wp:effectExtent l="0" t="0" r="0" b="0"/>
-            <wp:docPr id="1150422196" name="Obraz 1"/>
+          <wp:inline distT="0" distB="0" distL="0" distR="0" wp14:anchorId="6A20E568" wp14:editId="23BBCAE5">
+            <wp:extent cx="5760720" cy="1424305"/>
+            <wp:effectExtent l="0" t="0" r="0" b="4445"/>
+            <wp:docPr id="1176869885" name="Obraz 1" descr="Obraz zawierający tekst, Czcionka, zrzut ekranu&#10;&#10;Opis wygenerowany automatycznie"/>
             <wp:cNvGraphicFramePr>
               <a:graphicFrameLocks xmlns:a="http://schemas.openxmlformats.org/drawingml/2006/main" noChangeAspect="1"/>
             </wp:cNvGraphicFramePr>
@@ -7991,7 +10614,7 @@
               <a:graphicData uri="http://schemas.openxmlformats.org/drawingml/2006/picture">
                 <pic:pic xmlns:pic="http://schemas.openxmlformats.org/drawingml/2006/picture">
                   <pic:nvPicPr>
-                    <pic:cNvPr id="1150422196" name=""/>
+                    <pic:cNvPr id="1176869885" name="Obraz 1" descr="Obraz zawierający tekst, Czcionka, zrzut ekranu&#10;&#10;Opis wygenerowany automatycznie"/>
                     <pic:cNvPicPr/>
                   </pic:nvPicPr>
                   <pic:blipFill>
@@ -8003,7 +10626,7 @@
                   <pic:spPr>
                     <a:xfrm>
                       <a:off x="0" y="0"/>
-                      <a:ext cx="4420217" cy="1333686"/>
+                      <a:ext cx="5760720" cy="1424305"/>
                     </a:xfrm>
                     <a:prstGeom prst="rect">
                       <a:avLst/>
@@ -8024,21 +10647,175 @@
           <w:lang w:val="en-US"/>
         </w:rPr>
       </w:pPr>
-    </w:p>
-    <w:p>
-      <w:pPr>
+      <w:r>
         <w:rPr>
           <w:b/>
           <w:bCs/>
           <w:lang w:val="en-US"/>
         </w:rPr>
-      </w:pPr>
-      <w:r>
+        <w:lastRenderedPageBreak/>
+        <w:drawing>
+          <wp:inline distT="0" distB="0" distL="0" distR="0" wp14:anchorId="5C64D787" wp14:editId="480F8BE2">
+            <wp:extent cx="4039164" cy="752580"/>
+            <wp:effectExtent l="0" t="0" r="0" b="9525"/>
+            <wp:docPr id="1716208640" name="Obraz 1" descr="Obraz zawierający tekst, zrzut ekranu, Czcionka, linia&#10;&#10;Opis wygenerowany automatycznie"/>
+            <wp:cNvGraphicFramePr>
+              <a:graphicFrameLocks xmlns:a="http://schemas.openxmlformats.org/drawingml/2006/main" noChangeAspect="1"/>
+            </wp:cNvGraphicFramePr>
+            <a:graphic xmlns:a="http://schemas.openxmlformats.org/drawingml/2006/main">
+              <a:graphicData uri="http://schemas.openxmlformats.org/drawingml/2006/picture">
+                <pic:pic xmlns:pic="http://schemas.openxmlformats.org/drawingml/2006/picture">
+                  <pic:nvPicPr>
+                    <pic:cNvPr id="1716208640" name="Obraz 1" descr="Obraz zawierający tekst, zrzut ekranu, Czcionka, linia&#10;&#10;Opis wygenerowany automatycznie"/>
+                    <pic:cNvPicPr/>
+                  </pic:nvPicPr>
+                  <pic:blipFill>
+                    <a:blip r:embed="rId18"/>
+                    <a:stretch>
+                      <a:fillRect/>
+                    </a:stretch>
+                  </pic:blipFill>
+                  <pic:spPr>
+                    <a:xfrm>
+                      <a:off x="0" y="0"/>
+                      <a:ext cx="4039164" cy="752580"/>
+                    </a:xfrm>
+                    <a:prstGeom prst="rect">
+                      <a:avLst/>
+                    </a:prstGeom>
+                  </pic:spPr>
+                </pic:pic>
+              </a:graphicData>
+            </a:graphic>
+          </wp:inline>
+        </w:drawing>
+      </w:r>
+    </w:p>
+    <w:p>
+      <w:pPr>
         <w:rPr>
           <w:b/>
           <w:bCs/>
           <w:lang w:val="en-US"/>
         </w:rPr>
+      </w:pPr>
+      <w:r>
+        <w:rPr>
+          <w:b/>
+          <w:bCs/>
+          <w:lang w:val="en-US"/>
+        </w:rPr>
+        <w:drawing>
+          <wp:inline distT="0" distB="0" distL="0" distR="0" wp14:anchorId="7B586510" wp14:editId="2B384EDD">
+            <wp:extent cx="3172268" cy="657317"/>
+            <wp:effectExtent l="0" t="0" r="0" b="9525"/>
+            <wp:docPr id="516752067" name="Obraz 1" descr="Obraz zawierający tekst, Czcionka, zrzut ekranu, linia&#10;&#10;Opis wygenerowany automatycznie"/>
+            <wp:cNvGraphicFramePr>
+              <a:graphicFrameLocks xmlns:a="http://schemas.openxmlformats.org/drawingml/2006/main" noChangeAspect="1"/>
+            </wp:cNvGraphicFramePr>
+            <a:graphic xmlns:a="http://schemas.openxmlformats.org/drawingml/2006/main">
+              <a:graphicData uri="http://schemas.openxmlformats.org/drawingml/2006/picture">
+                <pic:pic xmlns:pic="http://schemas.openxmlformats.org/drawingml/2006/picture">
+                  <pic:nvPicPr>
+                    <pic:cNvPr id="516752067" name="Obraz 1" descr="Obraz zawierający tekst, Czcionka, zrzut ekranu, linia&#10;&#10;Opis wygenerowany automatycznie"/>
+                    <pic:cNvPicPr/>
+                  </pic:nvPicPr>
+                  <pic:blipFill>
+                    <a:blip r:embed="rId19"/>
+                    <a:stretch>
+                      <a:fillRect/>
+                    </a:stretch>
+                  </pic:blipFill>
+                  <pic:spPr>
+                    <a:xfrm>
+                      <a:off x="0" y="0"/>
+                      <a:ext cx="3172268" cy="657317"/>
+                    </a:xfrm>
+                    <a:prstGeom prst="rect">
+                      <a:avLst/>
+                    </a:prstGeom>
+                  </pic:spPr>
+                </pic:pic>
+              </a:graphicData>
+            </a:graphic>
+          </wp:inline>
+        </w:drawing>
+      </w:r>
+    </w:p>
+    <w:p>
+      <w:pPr>
+        <w:rPr>
+          <w:b/>
+          <w:bCs/>
+          <w:lang w:val="en-US"/>
+        </w:rPr>
+      </w:pPr>
+      <w:r>
+        <w:rPr>
+          <w:b/>
+          <w:bCs/>
+          <w:lang w:val="en-US"/>
+        </w:rPr>
+        <w:drawing>
+          <wp:inline distT="0" distB="0" distL="0" distR="0" wp14:anchorId="61D89BC8" wp14:editId="3B4609AD">
+            <wp:extent cx="5477639" cy="714475"/>
+            <wp:effectExtent l="0" t="0" r="0" b="9525"/>
+            <wp:docPr id="1456597770" name="Obraz 1" descr="Obraz zawierający tekst, zrzut ekranu, Czcionka, linia&#10;&#10;Opis wygenerowany automatycznie"/>
+            <wp:cNvGraphicFramePr>
+              <a:graphicFrameLocks xmlns:a="http://schemas.openxmlformats.org/drawingml/2006/main" noChangeAspect="1"/>
+            </wp:cNvGraphicFramePr>
+            <a:graphic xmlns:a="http://schemas.openxmlformats.org/drawingml/2006/main">
+              <a:graphicData uri="http://schemas.openxmlformats.org/drawingml/2006/picture">
+                <pic:pic xmlns:pic="http://schemas.openxmlformats.org/drawingml/2006/picture">
+                  <pic:nvPicPr>
+                    <pic:cNvPr id="1456597770" name="Obraz 1" descr="Obraz zawierający tekst, zrzut ekranu, Czcionka, linia&#10;&#10;Opis wygenerowany automatycznie"/>
+                    <pic:cNvPicPr/>
+                  </pic:nvPicPr>
+                  <pic:blipFill>
+                    <a:blip r:embed="rId20"/>
+                    <a:stretch>
+                      <a:fillRect/>
+                    </a:stretch>
+                  </pic:blipFill>
+                  <pic:spPr>
+                    <a:xfrm>
+                      <a:off x="0" y="0"/>
+                      <a:ext cx="5477639" cy="714475"/>
+                    </a:xfrm>
+                    <a:prstGeom prst="rect">
+                      <a:avLst/>
+                    </a:prstGeom>
+                  </pic:spPr>
+                </pic:pic>
+              </a:graphicData>
+            </a:graphic>
+          </wp:inline>
+        </w:drawing>
+      </w:r>
+    </w:p>
+    <w:p>
+      <w:pPr>
+        <w:rPr>
+          <w:b/>
+          <w:bCs/>
+          <w:lang w:val="en-US"/>
+        </w:rPr>
+      </w:pPr>
+    </w:p>
+    <w:p>
+      <w:pPr>
+        <w:rPr>
+          <w:b/>
+          <w:bCs/>
+          <w:lang w:val="en-US"/>
+        </w:rPr>
+      </w:pPr>
+      <w:r>
+        <w:rPr>
+          <w:b/>
+          <w:bCs/>
+          <w:lang w:val="en-US"/>
+        </w:rPr>
         <w:t>MS SQL Server</w:t>
       </w:r>
     </w:p>
@@ -8659,267 +11436,267 @@
           <w:color w:val="BCBEC4"/>
           <w:lang w:val="en-US"/>
         </w:rPr>
+        <w:t xml:space="preserve">    END;</w:t>
+      </w:r>
+    </w:p>
+    <w:p>
+      <w:pPr>
+        <w:pStyle w:val="HTML-wstpniesformatowany"/>
+        <w:shd w:val="clear" w:color="auto" w:fill="1E1F22"/>
+        <w:rPr>
+          <w:color w:val="BCBEC4"/>
+          <w:lang w:val="en-US"/>
+        </w:rPr>
+      </w:pPr>
+      <w:r>
+        <w:rPr>
+          <w:color w:val="BCBEC4"/>
+          <w:lang w:val="en-US"/>
+        </w:rPr>
+        <w:tab/>
+      </w:r>
+    </w:p>
+    <w:p>
+      <w:pPr>
+        <w:pStyle w:val="HTML-wstpniesformatowany"/>
+        <w:shd w:val="clear" w:color="auto" w:fill="1E1F22"/>
+        <w:rPr>
+          <w:color w:val="BCBEC4"/>
+          <w:lang w:val="en-US"/>
+        </w:rPr>
+      </w:pPr>
+      <w:r>
+        <w:rPr>
+          <w:color w:val="BCBEC4"/>
+          <w:lang w:val="en-US"/>
+        </w:rPr>
+        <w:t xml:space="preserve">    IF NOT EXISTS (</w:t>
+      </w:r>
+    </w:p>
+    <w:p>
+      <w:pPr>
+        <w:pStyle w:val="HTML-wstpniesformatowany"/>
+        <w:shd w:val="clear" w:color="auto" w:fill="1E1F22"/>
+        <w:rPr>
+          <w:color w:val="BCBEC4"/>
+          <w:lang w:val="en-US"/>
+        </w:rPr>
+      </w:pPr>
+      <w:r>
+        <w:rPr>
+          <w:color w:val="BCBEC4"/>
+          <w:lang w:val="en-US"/>
+        </w:rPr>
+        <w:t xml:space="preserve">        SELECT 1 </w:t>
+      </w:r>
+    </w:p>
+    <w:p>
+      <w:pPr>
+        <w:pStyle w:val="HTML-wstpniesformatowany"/>
+        <w:shd w:val="clear" w:color="auto" w:fill="1E1F22"/>
+        <w:rPr>
+          <w:color w:val="BCBEC4"/>
+          <w:lang w:val="en-US"/>
+        </w:rPr>
+      </w:pPr>
+      <w:r>
+        <w:rPr>
+          <w:color w:val="BCBEC4"/>
+          <w:lang w:val="en-US"/>
+        </w:rPr>
+        <w:t xml:space="preserve">        FROM employees e</w:t>
+      </w:r>
+    </w:p>
+    <w:p>
+      <w:pPr>
+        <w:pStyle w:val="HTML-wstpniesformatowany"/>
+        <w:shd w:val="clear" w:color="auto" w:fill="1E1F22"/>
+        <w:rPr>
+          <w:color w:val="BCBEC4"/>
+          <w:lang w:val="en-US"/>
+        </w:rPr>
+      </w:pPr>
+      <w:r>
+        <w:rPr>
+          <w:color w:val="BCBEC4"/>
+          <w:lang w:val="en-US"/>
+        </w:rPr>
+        <w:t xml:space="preserve">        JOIN departments d ON </w:t>
+      </w:r>
+      <w:proofErr w:type="spellStart"/>
+      <w:r>
+        <w:rPr>
+          <w:color w:val="BCBEC4"/>
+          <w:lang w:val="en-US"/>
+        </w:rPr>
+        <w:t>e.department_id</w:t>
+      </w:r>
+      <w:proofErr w:type="spellEnd"/>
+      <w:r>
+        <w:rPr>
+          <w:color w:val="BCBEC4"/>
+          <w:lang w:val="en-US"/>
+        </w:rPr>
+        <w:t xml:space="preserve"> = </w:t>
+      </w:r>
+      <w:proofErr w:type="spellStart"/>
+      <w:r>
+        <w:rPr>
+          <w:color w:val="BCBEC4"/>
+          <w:lang w:val="en-US"/>
+        </w:rPr>
+        <w:t>d.department_id</w:t>
+      </w:r>
+      <w:proofErr w:type="spellEnd"/>
+    </w:p>
+    <w:p>
+      <w:pPr>
+        <w:pStyle w:val="HTML-wstpniesformatowany"/>
+        <w:shd w:val="clear" w:color="auto" w:fill="1E1F22"/>
+        <w:rPr>
+          <w:color w:val="BCBEC4"/>
+          <w:lang w:val="en-US"/>
+        </w:rPr>
+      </w:pPr>
+      <w:r>
+        <w:rPr>
+          <w:color w:val="BCBEC4"/>
+          <w:lang w:val="en-US"/>
+        </w:rPr>
+        <w:t xml:space="preserve">        JOIN locations l ON </w:t>
+      </w:r>
+      <w:proofErr w:type="spellStart"/>
+      <w:r>
+        <w:rPr>
+          <w:color w:val="BCBEC4"/>
+          <w:lang w:val="en-US"/>
+        </w:rPr>
+        <w:t>d.location_id</w:t>
+      </w:r>
+      <w:proofErr w:type="spellEnd"/>
+      <w:r>
+        <w:rPr>
+          <w:color w:val="BCBEC4"/>
+          <w:lang w:val="en-US"/>
+        </w:rPr>
+        <w:t xml:space="preserve"> = </w:t>
+      </w:r>
+      <w:proofErr w:type="spellStart"/>
+      <w:r>
+        <w:rPr>
+          <w:color w:val="BCBEC4"/>
+          <w:lang w:val="en-US"/>
+        </w:rPr>
+        <w:t>l.location_id</w:t>
+      </w:r>
+      <w:proofErr w:type="spellEnd"/>
+    </w:p>
+    <w:p>
+      <w:pPr>
+        <w:pStyle w:val="HTML-wstpniesformatowany"/>
+        <w:shd w:val="clear" w:color="auto" w:fill="1E1F22"/>
+        <w:rPr>
+          <w:color w:val="BCBEC4"/>
+          <w:lang w:val="en-US"/>
+        </w:rPr>
+      </w:pPr>
+      <w:r>
+        <w:rPr>
+          <w:color w:val="BCBEC4"/>
+          <w:lang w:val="en-US"/>
+        </w:rPr>
+        <w:t xml:space="preserve">        JOIN countries c ON </w:t>
+      </w:r>
+      <w:proofErr w:type="spellStart"/>
+      <w:r>
+        <w:rPr>
+          <w:color w:val="BCBEC4"/>
+          <w:lang w:val="en-US"/>
+        </w:rPr>
+        <w:t>l.country_id</w:t>
+      </w:r>
+      <w:proofErr w:type="spellEnd"/>
+      <w:r>
+        <w:rPr>
+          <w:color w:val="BCBEC4"/>
+          <w:lang w:val="en-US"/>
+        </w:rPr>
+        <w:t xml:space="preserve"> = </w:t>
+      </w:r>
+      <w:proofErr w:type="spellStart"/>
+      <w:r>
+        <w:rPr>
+          <w:color w:val="BCBEC4"/>
+          <w:lang w:val="en-US"/>
+        </w:rPr>
+        <w:t>c.country_id</w:t>
+      </w:r>
+      <w:proofErr w:type="spellEnd"/>
+    </w:p>
+    <w:p>
+      <w:pPr>
+        <w:pStyle w:val="HTML-wstpniesformatowany"/>
+        <w:shd w:val="clear" w:color="auto" w:fill="1E1F22"/>
+        <w:rPr>
+          <w:color w:val="BCBEC4"/>
+          <w:lang w:val="en-US"/>
+        </w:rPr>
+      </w:pPr>
+      <w:r>
+        <w:rPr>
+          <w:color w:val="BCBEC4"/>
+          <w:lang w:val="en-US"/>
+        </w:rPr>
+        <w:t xml:space="preserve">        WHERE </w:t>
+      </w:r>
+      <w:proofErr w:type="spellStart"/>
+      <w:r>
+        <w:rPr>
+          <w:color w:val="BCBEC4"/>
+          <w:lang w:val="en-US"/>
+        </w:rPr>
+        <w:t>c.country_name</w:t>
+      </w:r>
+      <w:proofErr w:type="spellEnd"/>
+      <w:r>
+        <w:rPr>
+          <w:color w:val="BCBEC4"/>
+          <w:lang w:val="en-US"/>
+        </w:rPr>
+        <w:t xml:space="preserve"> = @Country</w:t>
+      </w:r>
+    </w:p>
+    <w:p>
+      <w:pPr>
+        <w:pStyle w:val="HTML-wstpniesformatowany"/>
+        <w:shd w:val="clear" w:color="auto" w:fill="1E1F22"/>
+        <w:rPr>
+          <w:color w:val="BCBEC4"/>
+          <w:lang w:val="en-US"/>
+        </w:rPr>
+      </w:pPr>
+      <w:r>
+        <w:rPr>
+          <w:color w:val="BCBEC4"/>
+          <w:lang w:val="en-US"/>
+        </w:rPr>
+        <w:t xml:space="preserve">    )</w:t>
+      </w:r>
+    </w:p>
+    <w:p>
+      <w:pPr>
+        <w:pStyle w:val="HTML-wstpniesformatowany"/>
+        <w:shd w:val="clear" w:color="auto" w:fill="1E1F22"/>
+        <w:rPr>
+          <w:color w:val="BCBEC4"/>
+        </w:rPr>
+      </w:pPr>
+      <w:r>
+        <w:rPr>
+          <w:color w:val="BCBEC4"/>
+          <w:lang w:val="en-US"/>
+        </w:rPr>
         <w:lastRenderedPageBreak/>
-        <w:t xml:space="preserve">    END;</w:t>
-      </w:r>
-    </w:p>
-    <w:p>
-      <w:pPr>
-        <w:pStyle w:val="HTML-wstpniesformatowany"/>
-        <w:shd w:val="clear" w:color="auto" w:fill="1E1F22"/>
-        <w:rPr>
-          <w:color w:val="BCBEC4"/>
-          <w:lang w:val="en-US"/>
-        </w:rPr>
-      </w:pPr>
-      <w:r>
-        <w:rPr>
-          <w:color w:val="BCBEC4"/>
-          <w:lang w:val="en-US"/>
-        </w:rPr>
-        <w:tab/>
-      </w:r>
-    </w:p>
-    <w:p>
-      <w:pPr>
-        <w:pStyle w:val="HTML-wstpniesformatowany"/>
-        <w:shd w:val="clear" w:color="auto" w:fill="1E1F22"/>
-        <w:rPr>
-          <w:color w:val="BCBEC4"/>
-          <w:lang w:val="en-US"/>
-        </w:rPr>
-      </w:pPr>
-      <w:r>
-        <w:rPr>
-          <w:color w:val="BCBEC4"/>
-          <w:lang w:val="en-US"/>
-        </w:rPr>
-        <w:t xml:space="preserve">    IF NOT EXISTS (</w:t>
-      </w:r>
-    </w:p>
-    <w:p>
-      <w:pPr>
-        <w:pStyle w:val="HTML-wstpniesformatowany"/>
-        <w:shd w:val="clear" w:color="auto" w:fill="1E1F22"/>
-        <w:rPr>
-          <w:color w:val="BCBEC4"/>
-          <w:lang w:val="en-US"/>
-        </w:rPr>
-      </w:pPr>
-      <w:r>
-        <w:rPr>
-          <w:color w:val="BCBEC4"/>
-          <w:lang w:val="en-US"/>
-        </w:rPr>
-        <w:t xml:space="preserve">        SELECT 1 </w:t>
-      </w:r>
-    </w:p>
-    <w:p>
-      <w:pPr>
-        <w:pStyle w:val="HTML-wstpniesformatowany"/>
-        <w:shd w:val="clear" w:color="auto" w:fill="1E1F22"/>
-        <w:rPr>
-          <w:color w:val="BCBEC4"/>
-          <w:lang w:val="en-US"/>
-        </w:rPr>
-      </w:pPr>
-      <w:r>
-        <w:rPr>
-          <w:color w:val="BCBEC4"/>
-          <w:lang w:val="en-US"/>
-        </w:rPr>
-        <w:t xml:space="preserve">        FROM employees e</w:t>
-      </w:r>
-    </w:p>
-    <w:p>
-      <w:pPr>
-        <w:pStyle w:val="HTML-wstpniesformatowany"/>
-        <w:shd w:val="clear" w:color="auto" w:fill="1E1F22"/>
-        <w:rPr>
-          <w:color w:val="BCBEC4"/>
-          <w:lang w:val="en-US"/>
-        </w:rPr>
-      </w:pPr>
-      <w:r>
-        <w:rPr>
-          <w:color w:val="BCBEC4"/>
-          <w:lang w:val="en-US"/>
-        </w:rPr>
-        <w:t xml:space="preserve">        JOIN departments d ON </w:t>
-      </w:r>
-      <w:proofErr w:type="spellStart"/>
-      <w:r>
-        <w:rPr>
-          <w:color w:val="BCBEC4"/>
-          <w:lang w:val="en-US"/>
-        </w:rPr>
-        <w:t>e.department_id</w:t>
-      </w:r>
-      <w:proofErr w:type="spellEnd"/>
-      <w:r>
-        <w:rPr>
-          <w:color w:val="BCBEC4"/>
-          <w:lang w:val="en-US"/>
-        </w:rPr>
-        <w:t xml:space="preserve"> = </w:t>
-      </w:r>
-      <w:proofErr w:type="spellStart"/>
-      <w:r>
-        <w:rPr>
-          <w:color w:val="BCBEC4"/>
-          <w:lang w:val="en-US"/>
-        </w:rPr>
-        <w:t>d.department_id</w:t>
-      </w:r>
-      <w:proofErr w:type="spellEnd"/>
-    </w:p>
-    <w:p>
-      <w:pPr>
-        <w:pStyle w:val="HTML-wstpniesformatowany"/>
-        <w:shd w:val="clear" w:color="auto" w:fill="1E1F22"/>
-        <w:rPr>
-          <w:color w:val="BCBEC4"/>
-          <w:lang w:val="en-US"/>
-        </w:rPr>
-      </w:pPr>
-      <w:r>
-        <w:rPr>
-          <w:color w:val="BCBEC4"/>
-          <w:lang w:val="en-US"/>
-        </w:rPr>
-        <w:t xml:space="preserve">        JOIN locations l ON </w:t>
-      </w:r>
-      <w:proofErr w:type="spellStart"/>
-      <w:r>
-        <w:rPr>
-          <w:color w:val="BCBEC4"/>
-          <w:lang w:val="en-US"/>
-        </w:rPr>
-        <w:t>d.location_id</w:t>
-      </w:r>
-      <w:proofErr w:type="spellEnd"/>
-      <w:r>
-        <w:rPr>
-          <w:color w:val="BCBEC4"/>
-          <w:lang w:val="en-US"/>
-        </w:rPr>
-        <w:t xml:space="preserve"> = </w:t>
-      </w:r>
-      <w:proofErr w:type="spellStart"/>
-      <w:r>
-        <w:rPr>
-          <w:color w:val="BCBEC4"/>
-          <w:lang w:val="en-US"/>
-        </w:rPr>
-        <w:t>l.location_id</w:t>
-      </w:r>
-      <w:proofErr w:type="spellEnd"/>
-    </w:p>
-    <w:p>
-      <w:pPr>
-        <w:pStyle w:val="HTML-wstpniesformatowany"/>
-        <w:shd w:val="clear" w:color="auto" w:fill="1E1F22"/>
-        <w:rPr>
-          <w:color w:val="BCBEC4"/>
-          <w:lang w:val="en-US"/>
-        </w:rPr>
-      </w:pPr>
-      <w:r>
-        <w:rPr>
-          <w:color w:val="BCBEC4"/>
-          <w:lang w:val="en-US"/>
-        </w:rPr>
-        <w:t xml:space="preserve">        JOIN countries c ON </w:t>
-      </w:r>
-      <w:proofErr w:type="spellStart"/>
-      <w:r>
-        <w:rPr>
-          <w:color w:val="BCBEC4"/>
-          <w:lang w:val="en-US"/>
-        </w:rPr>
-        <w:t>l.country_id</w:t>
-      </w:r>
-      <w:proofErr w:type="spellEnd"/>
-      <w:r>
-        <w:rPr>
-          <w:color w:val="BCBEC4"/>
-          <w:lang w:val="en-US"/>
-        </w:rPr>
-        <w:t xml:space="preserve"> = </w:t>
-      </w:r>
-      <w:proofErr w:type="spellStart"/>
-      <w:r>
-        <w:rPr>
-          <w:color w:val="BCBEC4"/>
-          <w:lang w:val="en-US"/>
-        </w:rPr>
-        <w:t>c.country_id</w:t>
-      </w:r>
-      <w:proofErr w:type="spellEnd"/>
-    </w:p>
-    <w:p>
-      <w:pPr>
-        <w:pStyle w:val="HTML-wstpniesformatowany"/>
-        <w:shd w:val="clear" w:color="auto" w:fill="1E1F22"/>
-        <w:rPr>
-          <w:color w:val="BCBEC4"/>
-          <w:lang w:val="en-US"/>
-        </w:rPr>
-      </w:pPr>
-      <w:r>
-        <w:rPr>
-          <w:color w:val="BCBEC4"/>
-          <w:lang w:val="en-US"/>
-        </w:rPr>
-        <w:t xml:space="preserve">        WHERE </w:t>
-      </w:r>
-      <w:proofErr w:type="spellStart"/>
-      <w:r>
-        <w:rPr>
-          <w:color w:val="BCBEC4"/>
-          <w:lang w:val="en-US"/>
-        </w:rPr>
-        <w:t>c.country_name</w:t>
-      </w:r>
-      <w:proofErr w:type="spellEnd"/>
-      <w:r>
-        <w:rPr>
-          <w:color w:val="BCBEC4"/>
-          <w:lang w:val="en-US"/>
-        </w:rPr>
-        <w:t xml:space="preserve"> = @Country</w:t>
-      </w:r>
-    </w:p>
-    <w:p>
-      <w:pPr>
-        <w:pStyle w:val="HTML-wstpniesformatowany"/>
-        <w:shd w:val="clear" w:color="auto" w:fill="1E1F22"/>
-        <w:rPr>
-          <w:color w:val="BCBEC4"/>
-          <w:lang w:val="en-US"/>
-        </w:rPr>
-      </w:pPr>
-      <w:r>
-        <w:rPr>
-          <w:color w:val="BCBEC4"/>
-          <w:lang w:val="en-US"/>
-        </w:rPr>
-        <w:t xml:space="preserve">    )</w:t>
-      </w:r>
-    </w:p>
-    <w:p>
-      <w:pPr>
-        <w:pStyle w:val="HTML-wstpniesformatowany"/>
-        <w:shd w:val="clear" w:color="auto" w:fill="1E1F22"/>
-        <w:rPr>
-          <w:color w:val="BCBEC4"/>
-        </w:rPr>
-      </w:pPr>
-      <w:r>
-        <w:rPr>
-          <w:color w:val="BCBEC4"/>
-          <w:lang w:val="en-US"/>
-        </w:rPr>
         <w:t xml:space="preserve">    </w:t>
       </w:r>
       <w:r>
@@ -10561,6 +13338,7 @@
           <w:color w:val="BCBEC4"/>
           <w:lang w:val="en-US"/>
         </w:rPr>
+        <w:lastRenderedPageBreak/>
         <w:t xml:space="preserve">            JOIN departments d ON </w:t>
       </w:r>
       <w:proofErr w:type="spellStart"/>
@@ -11424,7 +14202,7 @@
                     <pic:cNvPicPr/>
                   </pic:nvPicPr>
                   <pic:blipFill>
-                    <a:blip r:embed="rId18"/>
+                    <a:blip r:embed="rId21"/>
                     <a:stretch>
                       <a:fillRect/>
                     </a:stretch>
@@ -11456,7 +14234,6 @@
           <w:noProof/>
           <w:lang w:val="en-US"/>
         </w:rPr>
-        <w:lastRenderedPageBreak/>
         <w:drawing>
           <wp:inline distT="0" distB="0" distL="0" distR="0" wp14:anchorId="7AEF3B68" wp14:editId="027EA4EA">
             <wp:extent cx="5760720" cy="1304925"/>
@@ -11473,7 +14250,7 @@
                     <pic:cNvPicPr/>
                   </pic:nvPicPr>
                   <pic:blipFill>
-                    <a:blip r:embed="rId19"/>
+                    <a:blip r:embed="rId22"/>
                     <a:stretch>
                       <a:fillRect/>
                     </a:stretch>
@@ -11505,6 +14282,7 @@
           <w:noProof/>
           <w:lang w:val="en-US"/>
         </w:rPr>
+        <w:lastRenderedPageBreak/>
         <w:drawing>
           <wp:inline distT="0" distB="0" distL="0" distR="0" wp14:anchorId="05CB8F22" wp14:editId="14F30CF1">
             <wp:extent cx="5760720" cy="1036955"/>
@@ -11521,7 +14299,7 @@
                     <pic:cNvPicPr/>
                   </pic:nvPicPr>
                   <pic:blipFill>
-                    <a:blip r:embed="rId20"/>
+                    <a:blip r:embed="rId23"/>
                     <a:stretch>
                       <a:fillRect/>
                     </a:stretch>
@@ -11569,7 +14347,7 @@
                     <pic:cNvPicPr/>
                   </pic:nvPicPr>
                   <pic:blipFill>
-                    <a:blip r:embed="rId21"/>
+                    <a:blip r:embed="rId24"/>
                     <a:stretch>
                       <a:fillRect/>
                     </a:stretch>
@@ -11624,7 +14402,7 @@
                     <pic:cNvPicPr/>
                   </pic:nvPicPr>
                   <pic:blipFill>
-                    <a:blip r:embed="rId22"/>
+                    <a:blip r:embed="rId25"/>
                     <a:stretch>
                       <a:fillRect/>
                     </a:stretch>

</xml_diff>